<commit_message>
Added documentation to controlled source so that people that are trying to get started with Picto won't need to basically build the whole project in order to get the latest documentation about how to build it :)
</commit_message>
<xml_diff>
--- a/manuals/PictoManual.docx
+++ b/manuals/PictoManual.docx
@@ -180,7 +180,7 @@
           <w:r>
             <w:fldChar w:fldCharType="separate"/>
           </w:r>
-          <w:hyperlink w:anchor="_Toc378452370" w:history="1">
+          <w:hyperlink w:anchor="_Toc378510914" w:history="1">
             <w:r>
               <w:rPr>
                 <w:rStyle w:val="Hyperlink"/>
@@ -207,7 +207,7 @@
                 <w:noProof/>
                 <w:webHidden/>
               </w:rPr>
-              <w:instrText xml:space="preserve"> PAGEREF _Toc378452370 \h </w:instrText>
+              <w:instrText xml:space="preserve"> PAGEREF _Toc378510914 \h </w:instrText>
             </w:r>
             <w:r>
               <w:rPr>
@@ -227,7 +227,7 @@
                 <w:noProof/>
                 <w:webHidden/>
               </w:rPr>
-              <w:t>3</w:t>
+              <w:t>4</w:t>
             </w:r>
             <w:r>
               <w:rPr>
@@ -248,7 +248,7 @@
               <w:noProof/>
             </w:rPr>
           </w:pPr>
-          <w:hyperlink w:anchor="_Toc378452371" w:history="1">
+          <w:hyperlink w:anchor="_Toc378510915" w:history="1">
             <w:r>
               <w:rPr>
                 <w:rStyle w:val="Hyperlink"/>
@@ -276,7 +276,7 @@
                 <w:noProof/>
                 <w:webHidden/>
               </w:rPr>
-              <w:instrText xml:space="preserve"> PAGEREF _Toc378452371 \h </w:instrText>
+              <w:instrText xml:space="preserve"> PAGEREF _Toc378510915 \h </w:instrText>
             </w:r>
             <w:r>
               <w:rPr>
@@ -296,7 +296,7 @@
                 <w:noProof/>
                 <w:webHidden/>
               </w:rPr>
-              <w:t>4</w:t>
+              <w:t>5</w:t>
             </w:r>
             <w:r>
               <w:rPr>
@@ -317,7 +317,7 @@
               <w:noProof/>
             </w:rPr>
           </w:pPr>
-          <w:hyperlink w:anchor="_Toc378452372" w:history="1">
+          <w:hyperlink w:anchor="_Toc378510916" w:history="1">
             <w:r>
               <w:rPr>
                 <w:rStyle w:val="Hyperlink"/>
@@ -344,7 +344,7 @@
                 <w:noProof/>
                 <w:webHidden/>
               </w:rPr>
-              <w:instrText xml:space="preserve"> PAGEREF _Toc378452372 \h </w:instrText>
+              <w:instrText xml:space="preserve"> PAGEREF _Toc378510916 \h </w:instrText>
             </w:r>
             <w:r>
               <w:rPr>
@@ -364,7 +364,7 @@
                 <w:noProof/>
                 <w:webHidden/>
               </w:rPr>
-              <w:t>4</w:t>
+              <w:t>5</w:t>
             </w:r>
             <w:r>
               <w:rPr>
@@ -385,7 +385,7 @@
               <w:noProof/>
             </w:rPr>
           </w:pPr>
-          <w:hyperlink w:anchor="_Toc378452373" w:history="1">
+          <w:hyperlink w:anchor="_Toc378510917" w:history="1">
             <w:r>
               <w:rPr>
                 <w:rStyle w:val="Hyperlink"/>
@@ -412,7 +412,7 @@
                 <w:noProof/>
                 <w:webHidden/>
               </w:rPr>
-              <w:instrText xml:space="preserve"> PAGEREF _Toc378452373 \h </w:instrText>
+              <w:instrText xml:space="preserve"> PAGEREF _Toc378510917 \h </w:instrText>
             </w:r>
             <w:r>
               <w:rPr>
@@ -432,7 +432,7 @@
                 <w:noProof/>
                 <w:webHidden/>
               </w:rPr>
-              <w:t>5</w:t>
+              <w:t>6</w:t>
             </w:r>
             <w:r>
               <w:rPr>
@@ -453,7 +453,7 @@
               <w:noProof/>
             </w:rPr>
           </w:pPr>
-          <w:hyperlink w:anchor="_Toc378452374" w:history="1">
+          <w:hyperlink w:anchor="_Toc378510918" w:history="1">
             <w:r>
               <w:rPr>
                 <w:rStyle w:val="Hyperlink"/>
@@ -480,7 +480,7 @@
                 <w:noProof/>
                 <w:webHidden/>
               </w:rPr>
-              <w:instrText xml:space="preserve"> PAGEREF _Toc378452374 \h </w:instrText>
+              <w:instrText xml:space="preserve"> PAGEREF _Toc378510918 \h </w:instrText>
             </w:r>
             <w:r>
               <w:rPr>
@@ -500,7 +500,7 @@
                 <w:noProof/>
                 <w:webHidden/>
               </w:rPr>
-              <w:t>6</w:t>
+              <w:t>7</w:t>
             </w:r>
             <w:r>
               <w:rPr>
@@ -521,7 +521,7 @@
               <w:noProof/>
             </w:rPr>
           </w:pPr>
-          <w:hyperlink w:anchor="_Toc378452375" w:history="1">
+          <w:hyperlink w:anchor="_Toc378510919" w:history="1">
             <w:r>
               <w:rPr>
                 <w:rStyle w:val="Hyperlink"/>
@@ -548,7 +548,7 @@
                 <w:noProof/>
                 <w:webHidden/>
               </w:rPr>
-              <w:instrText xml:space="preserve"> PAGEREF _Toc378452375 \h </w:instrText>
+              <w:instrText xml:space="preserve"> PAGEREF _Toc378510919 \h </w:instrText>
             </w:r>
             <w:r>
               <w:rPr>
@@ -568,7 +568,7 @@
                 <w:noProof/>
                 <w:webHidden/>
               </w:rPr>
-              <w:t>6</w:t>
+              <w:t>7</w:t>
             </w:r>
             <w:r>
               <w:rPr>
@@ -589,7 +589,7 @@
               <w:noProof/>
             </w:rPr>
           </w:pPr>
-          <w:hyperlink w:anchor="_Toc378452376" w:history="1">
+          <w:hyperlink w:anchor="_Toc378510920" w:history="1">
             <w:r>
               <w:rPr>
                 <w:rStyle w:val="Hyperlink"/>
@@ -616,7 +616,7 @@
                 <w:noProof/>
                 <w:webHidden/>
               </w:rPr>
-              <w:instrText xml:space="preserve"> PAGEREF _Toc378452376 \h </w:instrText>
+              <w:instrText xml:space="preserve"> PAGEREF _Toc378510920 \h </w:instrText>
             </w:r>
             <w:r>
               <w:rPr>
@@ -636,7 +636,7 @@
                 <w:noProof/>
                 <w:webHidden/>
               </w:rPr>
-              <w:t>7</w:t>
+              <w:t>8</w:t>
             </w:r>
             <w:r>
               <w:rPr>
@@ -657,7 +657,7 @@
               <w:noProof/>
             </w:rPr>
           </w:pPr>
-          <w:hyperlink w:anchor="_Toc378452377" w:history="1">
+          <w:hyperlink w:anchor="_Toc378510921" w:history="1">
             <w:r>
               <w:rPr>
                 <w:rStyle w:val="Hyperlink"/>
@@ -684,7 +684,7 @@
                 <w:noProof/>
                 <w:webHidden/>
               </w:rPr>
-              <w:instrText xml:space="preserve"> PAGEREF _Toc378452377 \h </w:instrText>
+              <w:instrText xml:space="preserve"> PAGEREF _Toc378510921 \h </w:instrText>
             </w:r>
             <w:r>
               <w:rPr>
@@ -704,7 +704,7 @@
                 <w:noProof/>
                 <w:webHidden/>
               </w:rPr>
-              <w:t>7</w:t>
+              <w:t>8</w:t>
             </w:r>
             <w:r>
               <w:rPr>
@@ -725,7 +725,7 @@
               <w:noProof/>
             </w:rPr>
           </w:pPr>
-          <w:hyperlink w:anchor="_Toc378452378" w:history="1">
+          <w:hyperlink w:anchor="_Toc378510922" w:history="1">
             <w:r>
               <w:rPr>
                 <w:rStyle w:val="Hyperlink"/>
@@ -752,7 +752,7 @@
                 <w:noProof/>
                 <w:webHidden/>
               </w:rPr>
-              <w:instrText xml:space="preserve"> PAGEREF _Toc378452378 \h </w:instrText>
+              <w:instrText xml:space="preserve"> PAGEREF _Toc378510922 \h </w:instrText>
             </w:r>
             <w:r>
               <w:rPr>
@@ -772,7 +772,7 @@
                 <w:noProof/>
                 <w:webHidden/>
               </w:rPr>
-              <w:t>8</w:t>
+              <w:t>9</w:t>
             </w:r>
             <w:r>
               <w:rPr>
@@ -793,27 +793,13 @@
               <w:noProof/>
             </w:rPr>
           </w:pPr>
-          <w:hyperlink w:anchor="_Toc378452379" w:history="1">
+          <w:hyperlink w:anchor="_Toc378510923" w:history="1">
             <w:r>
               <w:rPr>
                 <w:rStyle w:val="Hyperlink"/>
                 <w:noProof/>
               </w:rPr>
-              <w:t>Serv</w:t>
-            </w:r>
-            <w:r>
-              <w:rPr>
-                <w:rStyle w:val="Hyperlink"/>
-                <w:noProof/>
-              </w:rPr>
-              <w:t>e</w:t>
-            </w:r>
-            <w:r>
-              <w:rPr>
-                <w:rStyle w:val="Hyperlink"/>
-                <w:noProof/>
-              </w:rPr>
-              <w:t>r</w:t>
+              <w:t>Server</w:t>
             </w:r>
             <w:r>
               <w:rPr>
@@ -834,7 +820,7 @@
                 <w:noProof/>
                 <w:webHidden/>
               </w:rPr>
-              <w:instrText xml:space="preserve"> PAGEREF _Toc378452379 \h </w:instrText>
+              <w:instrText xml:space="preserve"> PAGEREF _Toc378510923 \h </w:instrText>
             </w:r>
             <w:r>
               <w:rPr>
@@ -854,7 +840,7 @@
                 <w:noProof/>
                 <w:webHidden/>
               </w:rPr>
-              <w:t>8</w:t>
+              <w:t>9</w:t>
             </w:r>
             <w:r>
               <w:rPr>
@@ -875,7 +861,7 @@
               <w:noProof/>
             </w:rPr>
           </w:pPr>
-          <w:hyperlink w:anchor="_Toc378452380" w:history="1">
+          <w:hyperlink w:anchor="_Toc378510924" w:history="1">
             <w:r>
               <w:rPr>
                 <w:rStyle w:val="Hyperlink"/>
@@ -902,7 +888,7 @@
                 <w:noProof/>
                 <w:webHidden/>
               </w:rPr>
-              <w:instrText xml:space="preserve"> PAGEREF _Toc378452380 \h </w:instrText>
+              <w:instrText xml:space="preserve"> PAGEREF _Toc378510924 \h </w:instrText>
             </w:r>
             <w:r>
               <w:rPr>
@@ -922,7 +908,7 @@
                 <w:noProof/>
                 <w:webHidden/>
               </w:rPr>
-              <w:t>8</w:t>
+              <w:t>9</w:t>
             </w:r>
             <w:r>
               <w:rPr>
@@ -943,7 +929,7 @@
               <w:noProof/>
             </w:rPr>
           </w:pPr>
-          <w:hyperlink w:anchor="_Toc378452381" w:history="1">
+          <w:hyperlink w:anchor="_Toc378510925" w:history="1">
             <w:r>
               <w:rPr>
                 <w:rStyle w:val="Hyperlink"/>
@@ -970,7 +956,7 @@
                 <w:noProof/>
                 <w:webHidden/>
               </w:rPr>
-              <w:instrText xml:space="preserve"> PAGEREF _Toc378452381 \h </w:instrText>
+              <w:instrText xml:space="preserve"> PAGEREF _Toc378510925 \h </w:instrText>
             </w:r>
             <w:r>
               <w:rPr>
@@ -990,7 +976,7 @@
                 <w:noProof/>
                 <w:webHidden/>
               </w:rPr>
-              <w:t>8</w:t>
+              <w:t>9</w:t>
             </w:r>
             <w:r>
               <w:rPr>
@@ -1011,7 +997,7 @@
               <w:noProof/>
             </w:rPr>
           </w:pPr>
-          <w:hyperlink w:anchor="_Toc378452382" w:history="1">
+          <w:hyperlink w:anchor="_Toc378510926" w:history="1">
             <w:r>
               <w:rPr>
                 <w:rStyle w:val="Hyperlink"/>
@@ -1038,7 +1024,7 @@
                 <w:noProof/>
                 <w:webHidden/>
               </w:rPr>
-              <w:instrText xml:space="preserve"> PAGEREF _Toc378452382 \h </w:instrText>
+              <w:instrText xml:space="preserve"> PAGEREF _Toc378510926 \h </w:instrText>
             </w:r>
             <w:r>
               <w:rPr>
@@ -1058,7 +1044,7 @@
                 <w:noProof/>
                 <w:webHidden/>
               </w:rPr>
-              <w:t>9</w:t>
+              <w:t>10</w:t>
             </w:r>
             <w:r>
               <w:rPr>
@@ -1079,7 +1065,7 @@
               <w:noProof/>
             </w:rPr>
           </w:pPr>
-          <w:hyperlink w:anchor="_Toc378452383" w:history="1">
+          <w:hyperlink w:anchor="_Toc378510927" w:history="1">
             <w:r>
               <w:rPr>
                 <w:rStyle w:val="Hyperlink"/>
@@ -1106,7 +1092,7 @@
                 <w:noProof/>
                 <w:webHidden/>
               </w:rPr>
-              <w:instrText xml:space="preserve"> PAGEREF _Toc378452383 \h </w:instrText>
+              <w:instrText xml:space="preserve"> PAGEREF _Toc378510927 \h </w:instrText>
             </w:r>
             <w:r>
               <w:rPr>
@@ -1126,7 +1112,7 @@
                 <w:noProof/>
                 <w:webHidden/>
               </w:rPr>
-              <w:t>9</w:t>
+              <w:t>10</w:t>
             </w:r>
             <w:r>
               <w:rPr>
@@ -1147,7 +1133,7 @@
               <w:noProof/>
             </w:rPr>
           </w:pPr>
-          <w:hyperlink w:anchor="_Toc378452384" w:history="1">
+          <w:hyperlink w:anchor="_Toc378510928" w:history="1">
             <w:r>
               <w:rPr>
                 <w:rStyle w:val="Hyperlink"/>
@@ -1174,7 +1160,7 @@
                 <w:noProof/>
                 <w:webHidden/>
               </w:rPr>
-              <w:instrText xml:space="preserve"> PAGEREF _Toc378452384 \h </w:instrText>
+              <w:instrText xml:space="preserve"> PAGEREF _Toc378510928 \h </w:instrText>
             </w:r>
             <w:r>
               <w:rPr>
@@ -1194,7 +1180,7 @@
                 <w:noProof/>
                 <w:webHidden/>
               </w:rPr>
-              <w:t>9</w:t>
+              <w:t>10</w:t>
             </w:r>
             <w:r>
               <w:rPr>
@@ -1215,7 +1201,7 @@
               <w:noProof/>
             </w:rPr>
           </w:pPr>
-          <w:hyperlink w:anchor="_Toc378452385" w:history="1">
+          <w:hyperlink w:anchor="_Toc378510929" w:history="1">
             <w:r>
               <w:rPr>
                 <w:rStyle w:val="Hyperlink"/>
@@ -1242,7 +1228,7 @@
                 <w:noProof/>
                 <w:webHidden/>
               </w:rPr>
-              <w:instrText xml:space="preserve"> PAGEREF _Toc378452385 \h </w:instrText>
+              <w:instrText xml:space="preserve"> PAGEREF _Toc378510929 \h </w:instrText>
             </w:r>
             <w:r>
               <w:rPr>
@@ -1262,7 +1248,7 @@
                 <w:noProof/>
                 <w:webHidden/>
               </w:rPr>
-              <w:t>10</w:t>
+              <w:t>11</w:t>
             </w:r>
             <w:r>
               <w:rPr>
@@ -1283,7 +1269,7 @@
               <w:noProof/>
             </w:rPr>
           </w:pPr>
-          <w:hyperlink w:anchor="_Toc378452386" w:history="1">
+          <w:hyperlink w:anchor="_Toc378510930" w:history="1">
             <w:r>
               <w:rPr>
                 <w:rStyle w:val="Hyperlink"/>
@@ -1310,7 +1296,7 @@
                 <w:noProof/>
                 <w:webHidden/>
               </w:rPr>
-              <w:instrText xml:space="preserve"> PAGEREF _Toc378452386 \h </w:instrText>
+              <w:instrText xml:space="preserve"> PAGEREF _Toc378510930 \h </w:instrText>
             </w:r>
             <w:r>
               <w:rPr>
@@ -1330,7 +1316,7 @@
                 <w:noProof/>
                 <w:webHidden/>
               </w:rPr>
-              <w:t>11</w:t>
+              <w:t>12</w:t>
             </w:r>
             <w:r>
               <w:rPr>
@@ -1351,7 +1337,7 @@
               <w:noProof/>
             </w:rPr>
           </w:pPr>
-          <w:hyperlink w:anchor="_Toc378452387" w:history="1">
+          <w:hyperlink w:anchor="_Toc378510931" w:history="1">
             <w:r>
               <w:rPr>
                 <w:rStyle w:val="Hyperlink"/>
@@ -1378,7 +1364,7 @@
                 <w:noProof/>
                 <w:webHidden/>
               </w:rPr>
-              <w:instrText xml:space="preserve"> PAGEREF _Toc378452387 \h </w:instrText>
+              <w:instrText xml:space="preserve"> PAGEREF _Toc378510931 \h </w:instrText>
             </w:r>
             <w:r>
               <w:rPr>
@@ -1398,7 +1384,7 @@
                 <w:noProof/>
                 <w:webHidden/>
               </w:rPr>
-              <w:t>17</w:t>
+              <w:t>18</w:t>
             </w:r>
             <w:r>
               <w:rPr>
@@ -1419,7 +1405,7 @@
               <w:noProof/>
             </w:rPr>
           </w:pPr>
-          <w:hyperlink w:anchor="_Toc378452388" w:history="1">
+          <w:hyperlink w:anchor="_Toc378510932" w:history="1">
             <w:r>
               <w:rPr>
                 <w:rStyle w:val="Hyperlink"/>
@@ -1446,7 +1432,7 @@
                 <w:noProof/>
                 <w:webHidden/>
               </w:rPr>
-              <w:instrText xml:space="preserve"> PAGEREF _Toc378452388 \h </w:instrText>
+              <w:instrText xml:space="preserve"> PAGEREF _Toc378510932 \h </w:instrText>
             </w:r>
             <w:r>
               <w:rPr>
@@ -1466,7 +1452,7 @@
                 <w:noProof/>
                 <w:webHidden/>
               </w:rPr>
-              <w:t>19</w:t>
+              <w:t>20</w:t>
             </w:r>
             <w:r>
               <w:rPr>
@@ -1487,27 +1473,13 @@
               <w:noProof/>
             </w:rPr>
           </w:pPr>
-          <w:hyperlink w:anchor="_Toc378452389" w:history="1">
+          <w:hyperlink w:anchor="_Toc378510933" w:history="1">
             <w:r>
               <w:rPr>
                 <w:rStyle w:val="Hyperlink"/>
                 <w:noProof/>
               </w:rPr>
-              <w:t>Testi</w:t>
-            </w:r>
-            <w:r>
-              <w:rPr>
-                <w:rStyle w:val="Hyperlink"/>
-                <w:noProof/>
-              </w:rPr>
-              <w:t>n</w:t>
-            </w:r>
-            <w:r>
-              <w:rPr>
-                <w:rStyle w:val="Hyperlink"/>
-                <w:noProof/>
-              </w:rPr>
-              <w:t>g</w:t>
+              <w:t>Testing</w:t>
             </w:r>
             <w:r>
               <w:rPr>
@@ -1528,7 +1500,7 @@
                 <w:noProof/>
                 <w:webHidden/>
               </w:rPr>
-              <w:instrText xml:space="preserve"> PAGEREF _Toc378452389 \h </w:instrText>
+              <w:instrText xml:space="preserve"> PAGEREF _Toc378510933 \h </w:instrText>
             </w:r>
             <w:r>
               <w:rPr>
@@ -1548,7 +1520,7 @@
                 <w:noProof/>
                 <w:webHidden/>
               </w:rPr>
-              <w:t>21</w:t>
+              <w:t>22</w:t>
             </w:r>
             <w:r>
               <w:rPr>
@@ -1569,7 +1541,7 @@
               <w:noProof/>
             </w:rPr>
           </w:pPr>
-          <w:hyperlink w:anchor="_Toc378452390" w:history="1">
+          <w:hyperlink w:anchor="_Toc378510934" w:history="1">
             <w:r>
               <w:rPr>
                 <w:rStyle w:val="Hyperlink"/>
@@ -1596,7 +1568,7 @@
                 <w:noProof/>
                 <w:webHidden/>
               </w:rPr>
-              <w:instrText xml:space="preserve"> PAGEREF _Toc378452390 \h </w:instrText>
+              <w:instrText xml:space="preserve"> PAGEREF _Toc378510934 \h </w:instrText>
             </w:r>
             <w:r>
               <w:rPr>
@@ -1616,7 +1588,7 @@
                 <w:noProof/>
                 <w:webHidden/>
               </w:rPr>
-              <w:t>25</w:t>
+              <w:t>26</w:t>
             </w:r>
             <w:r>
               <w:rPr>
@@ -1637,35 +1609,13 @@
               <w:noProof/>
             </w:rPr>
           </w:pPr>
-          <w:hyperlink w:anchor="_Toc378452391" w:history="1">
-            <w:r>
-              <w:rPr>
-                <w:noProof/>
-              </w:rPr>
-              <w:pict>
-                <v:shapetype id="_x0000_t75" coordsize="21600,21600" o:spt="75" o:preferrelative="t" path="m@4@5l@4@11@9@11@9@5xe" filled="f" stroked="f">
-                  <v:stroke joinstyle="miter"/>
-                  <v:formulas>
-                    <v:f eqn="if lineDrawn pixelLineWidth 0"/>
-                    <v:f eqn="sum @0 1 0"/>
-                    <v:f eqn="sum 0 0 @1"/>
-                    <v:f eqn="prod @2 1 2"/>
-                    <v:f eqn="prod @3 21600 pixelWidth"/>
-                    <v:f eqn="prod @3 21600 pixelHeight"/>
-                    <v:f eqn="sum @0 0 1"/>
-                    <v:f eqn="prod @6 1 2"/>
-                    <v:f eqn="prod @7 21600 pixelWidth"/>
-                    <v:f eqn="sum @8 21600 0"/>
-                    <v:f eqn="prod @7 21600 pixelHeight"/>
-                    <v:f eqn="sum @10 21600 0"/>
-                  </v:formulas>
-                  <v:path o:extrusionok="f" gradientshapeok="t" o:connecttype="rect"/>
-                  <o:lock v:ext="edit" aspectratio="t"/>
-                </v:shapetype>
-                <v:shape id="_x0000_i1028" type="#_x0000_t75" style="width:467.25pt;height:250.5pt">
-                  <v:imagedata r:id="rId8" o:title="AnalysisDesign"/>
-                </v:shape>
-              </w:pict>
+          <w:hyperlink w:anchor="_Toc378510935" w:history="1">
+            <w:r>
+              <w:rPr>
+                <w:rStyle w:val="Hyperlink"/>
+                <w:noProof/>
+              </w:rPr>
+              <w:t>Development</w:t>
             </w:r>
             <w:r>
               <w:rPr>
@@ -1686,7 +1636,7 @@
                 <w:noProof/>
                 <w:webHidden/>
               </w:rPr>
-              <w:instrText xml:space="preserve"> PAGEREF _Toc378452391 \h </w:instrText>
+              <w:instrText xml:space="preserve"> PAGEREF _Toc378510935 \h </w:instrText>
             </w:r>
             <w:r>
               <w:rPr>
@@ -1706,7 +1656,211 @@
                 <w:noProof/>
                 <w:webHidden/>
               </w:rPr>
-              <w:t>25</w:t>
+              <w:t>26</w:t>
+            </w:r>
+            <w:r>
+              <w:rPr>
+                <w:noProof/>
+                <w:webHidden/>
+              </w:rPr>
+              <w:fldChar w:fldCharType="end"/>
+            </w:r>
+          </w:hyperlink>
+        </w:p>
+        <w:p>
+          <w:pPr>
+            <w:pStyle w:val="TOC3"/>
+            <w:tabs>
+              <w:tab w:val="right" w:leader="dot" w:pos="9350"/>
+            </w:tabs>
+            <w:rPr>
+              <w:noProof/>
+            </w:rPr>
+          </w:pPr>
+          <w:hyperlink w:anchor="_Toc378510936" w:history="1">
+            <w:r>
+              <w:rPr>
+                <w:rStyle w:val="Hyperlink"/>
+                <w:noProof/>
+              </w:rPr>
+              <w:t>A Sample Analysis</w:t>
+            </w:r>
+            <w:r>
+              <w:rPr>
+                <w:noProof/>
+                <w:webHidden/>
+              </w:rPr>
+              <w:tab/>
+            </w:r>
+            <w:r>
+              <w:rPr>
+                <w:noProof/>
+                <w:webHidden/>
+              </w:rPr>
+              <w:fldChar w:fldCharType="begin"/>
+            </w:r>
+            <w:r>
+              <w:rPr>
+                <w:noProof/>
+                <w:webHidden/>
+              </w:rPr>
+              <w:instrText xml:space="preserve"> PAGEREF _Toc378510936 \h </w:instrText>
+            </w:r>
+            <w:r>
+              <w:rPr>
+                <w:noProof/>
+                <w:webHidden/>
+              </w:rPr>
+            </w:r>
+            <w:r>
+              <w:rPr>
+                <w:noProof/>
+                <w:webHidden/>
+              </w:rPr>
+              <w:fldChar w:fldCharType="separate"/>
+            </w:r>
+            <w:r>
+              <w:rPr>
+                <w:noProof/>
+                <w:webHidden/>
+              </w:rPr>
+              <w:t>26</w:t>
+            </w:r>
+            <w:r>
+              <w:rPr>
+                <w:noProof/>
+                <w:webHidden/>
+              </w:rPr>
+              <w:fldChar w:fldCharType="end"/>
+            </w:r>
+          </w:hyperlink>
+        </w:p>
+        <w:p>
+          <w:pPr>
+            <w:pStyle w:val="TOC3"/>
+            <w:tabs>
+              <w:tab w:val="right" w:leader="dot" w:pos="9350"/>
+            </w:tabs>
+            <w:rPr>
+              <w:noProof/>
+            </w:rPr>
+          </w:pPr>
+          <w:hyperlink w:anchor="_Toc378510937" w:history="1">
+            <w:r>
+              <w:rPr>
+                <w:rStyle w:val="Hyperlink"/>
+                <w:noProof/>
+              </w:rPr>
+              <w:t>Analysis Elements</w:t>
+            </w:r>
+            <w:r>
+              <w:rPr>
+                <w:noProof/>
+                <w:webHidden/>
+              </w:rPr>
+              <w:tab/>
+            </w:r>
+            <w:r>
+              <w:rPr>
+                <w:noProof/>
+                <w:webHidden/>
+              </w:rPr>
+              <w:fldChar w:fldCharType="begin"/>
+            </w:r>
+            <w:r>
+              <w:rPr>
+                <w:noProof/>
+                <w:webHidden/>
+              </w:rPr>
+              <w:instrText xml:space="preserve"> PAGEREF _Toc378510937 \h </w:instrText>
+            </w:r>
+            <w:r>
+              <w:rPr>
+                <w:noProof/>
+                <w:webHidden/>
+              </w:rPr>
+            </w:r>
+            <w:r>
+              <w:rPr>
+                <w:noProof/>
+                <w:webHidden/>
+              </w:rPr>
+              <w:fldChar w:fldCharType="separate"/>
+            </w:r>
+            <w:r>
+              <w:rPr>
+                <w:noProof/>
+                <w:webHidden/>
+              </w:rPr>
+              <w:t>29</w:t>
+            </w:r>
+            <w:r>
+              <w:rPr>
+                <w:noProof/>
+                <w:webHidden/>
+              </w:rPr>
+              <w:fldChar w:fldCharType="end"/>
+            </w:r>
+          </w:hyperlink>
+        </w:p>
+        <w:p>
+          <w:pPr>
+            <w:pStyle w:val="TOC3"/>
+            <w:tabs>
+              <w:tab w:val="right" w:leader="dot" w:pos="9350"/>
+            </w:tabs>
+            <w:rPr>
+              <w:noProof/>
+            </w:rPr>
+          </w:pPr>
+          <w:hyperlink w:anchor="_Toc378510938" w:history="1">
+            <w:r>
+              <w:rPr>
+                <w:rStyle w:val="Hyperlink"/>
+                <w:noProof/>
+              </w:rPr>
+              <w:t>Analysis Tools</w:t>
+            </w:r>
+            <w:r>
+              <w:rPr>
+                <w:noProof/>
+                <w:webHidden/>
+              </w:rPr>
+              <w:tab/>
+            </w:r>
+            <w:r>
+              <w:rPr>
+                <w:noProof/>
+                <w:webHidden/>
+              </w:rPr>
+              <w:fldChar w:fldCharType="begin"/>
+            </w:r>
+            <w:r>
+              <w:rPr>
+                <w:noProof/>
+                <w:webHidden/>
+              </w:rPr>
+              <w:instrText xml:space="preserve"> PAGEREF _Toc378510938 \h </w:instrText>
+            </w:r>
+            <w:r>
+              <w:rPr>
+                <w:noProof/>
+                <w:webHidden/>
+              </w:rPr>
+            </w:r>
+            <w:r>
+              <w:rPr>
+                <w:noProof/>
+                <w:webHidden/>
+              </w:rPr>
+              <w:fldChar w:fldCharType="separate"/>
+            </w:r>
+            <w:r>
+              <w:rPr>
+                <w:noProof/>
+                <w:webHidden/>
+              </w:rPr>
+              <w:t>31</w:t>
             </w:r>
             <w:r>
               <w:rPr>
@@ -1727,13 +1881,13 @@
               <w:noProof/>
             </w:rPr>
           </w:pPr>
-          <w:hyperlink w:anchor="_Toc378452392" w:history="1">
+          <w:hyperlink w:anchor="_Toc378510939" w:history="1">
             <w:r>
               <w:rPr>
                 <w:rStyle w:val="Hyperlink"/>
                 <w:noProof/>
               </w:rPr>
-              <w:t>Development</w:t>
+              <w:t>Testing</w:t>
             </w:r>
             <w:r>
               <w:rPr>
@@ -1754,7 +1908,7 @@
                 <w:noProof/>
                 <w:webHidden/>
               </w:rPr>
-              <w:instrText xml:space="preserve"> PAGEREF _Toc378452392 \h </w:instrText>
+              <w:instrText xml:space="preserve"> PAGEREF _Toc378510939 \h </w:instrText>
             </w:r>
             <w:r>
               <w:rPr>
@@ -1774,7 +1928,260 @@
                 <w:noProof/>
                 <w:webHidden/>
               </w:rPr>
-              <w:t>25</w:t>
+              <w:t>32</w:t>
+            </w:r>
+            <w:r>
+              <w:rPr>
+                <w:noProof/>
+                <w:webHidden/>
+              </w:rPr>
+              <w:fldChar w:fldCharType="end"/>
+            </w:r>
+          </w:hyperlink>
+        </w:p>
+        <w:p>
+          <w:pPr>
+            <w:pStyle w:val="TOC1"/>
+            <w:tabs>
+              <w:tab w:val="right" w:leader="dot" w:pos="9350"/>
+            </w:tabs>
+            <w:rPr>
+              <w:noProof/>
+            </w:rPr>
+          </w:pPr>
+          <w:hyperlink w:anchor="_Toc378510940" w:history="1">
+            <w:r>
+              <w:rPr>
+                <w:rStyle w:val="Hyperlink"/>
+                <w:noProof/>
+              </w:rPr>
+              <w:t>Running an Experiment</w:t>
+            </w:r>
+            <w:bookmarkStart w:id="3" w:name="_GoBack"/>
+            <w:bookmarkEnd w:id="3"/>
+            <w:r>
+              <w:rPr>
+                <w:noProof/>
+                <w:webHidden/>
+              </w:rPr>
+              <w:tab/>
+            </w:r>
+            <w:r>
+              <w:rPr>
+                <w:noProof/>
+                <w:webHidden/>
+              </w:rPr>
+              <w:fldChar w:fldCharType="begin"/>
+            </w:r>
+            <w:r>
+              <w:rPr>
+                <w:noProof/>
+                <w:webHidden/>
+              </w:rPr>
+              <w:instrText xml:space="preserve"> PAGEREF _Toc378510940 \h </w:instrText>
+            </w:r>
+            <w:r>
+              <w:rPr>
+                <w:noProof/>
+                <w:webHidden/>
+              </w:rPr>
+            </w:r>
+            <w:r>
+              <w:rPr>
+                <w:noProof/>
+                <w:webHidden/>
+              </w:rPr>
+              <w:fldChar w:fldCharType="separate"/>
+            </w:r>
+            <w:r>
+              <w:rPr>
+                <w:noProof/>
+                <w:webHidden/>
+              </w:rPr>
+              <w:t>34</w:t>
+            </w:r>
+            <w:r>
+              <w:rPr>
+                <w:noProof/>
+                <w:webHidden/>
+              </w:rPr>
+              <w:fldChar w:fldCharType="end"/>
+            </w:r>
+          </w:hyperlink>
+        </w:p>
+        <w:p>
+          <w:pPr>
+            <w:pStyle w:val="TOC2"/>
+            <w:tabs>
+              <w:tab w:val="right" w:leader="dot" w:pos="9350"/>
+            </w:tabs>
+            <w:rPr>
+              <w:noProof/>
+            </w:rPr>
+          </w:pPr>
+          <w:hyperlink w:anchor="_Toc378510941" w:history="1">
+            <w:r>
+              <w:rPr>
+                <w:rStyle w:val="Hyperlink"/>
+                <w:noProof/>
+              </w:rPr>
+              <w:drawing>
+                <wp:inline distT="0" distB="0" distL="0" distR="0" wp14:anchorId="041027EE" wp14:editId="7AD8899C">
+                  <wp:extent cx="5930265" cy="3918585"/>
+                  <wp:effectExtent l="0" t="0" r="0" b="5715"/>
+                  <wp:docPr id="54" name="Picture 54"/>
+                  <wp:cNvGraphicFramePr>
+                    <a:graphicFrameLocks xmlns:a="http://schemas.openxmlformats.org/drawingml/2006/main" noChangeAspect="1"/>
+                  </wp:cNvGraphicFramePr>
+                  <a:graphic xmlns:a="http://schemas.openxmlformats.org/drawingml/2006/main">
+                    <a:graphicData uri="http://schemas.openxmlformats.org/drawingml/2006/picture">
+                      <pic:pic xmlns:pic="http://schemas.openxmlformats.org/drawingml/2006/picture">
+                        <pic:nvPicPr>
+                          <pic:cNvPr id="0" name="Picture 70"/>
+                          <pic:cNvPicPr>
+                            <a:picLocks noChangeAspect="1" noChangeArrowheads="1"/>
+                          </pic:cNvPicPr>
+                        </pic:nvPicPr>
+                        <pic:blipFill>
+                          <a:blip r:embed="rId8">
+                            <a:extLst>
+                              <a:ext uri="{28A0092B-C50C-407E-A947-70E740481C1C}">
+                                <a14:useLocalDpi xmlns:a14="http://schemas.microsoft.com/office/drawing/2010/main" val="0"/>
+                              </a:ext>
+                            </a:extLst>
+                          </a:blip>
+                          <a:srcRect/>
+                          <a:stretch>
+                            <a:fillRect/>
+                          </a:stretch>
+                        </pic:blipFill>
+                        <pic:spPr bwMode="auto">
+                          <a:xfrm>
+                            <a:off x="0" y="0"/>
+                            <a:ext cx="5930265" cy="3918585"/>
+                          </a:xfrm>
+                          <a:prstGeom prst="rect">
+                            <a:avLst/>
+                          </a:prstGeom>
+                          <a:noFill/>
+                          <a:ln>
+                            <a:noFill/>
+                          </a:ln>
+                        </pic:spPr>
+                      </pic:pic>
+                    </a:graphicData>
+                  </a:graphic>
+                </wp:inline>
+              </w:drawing>
+            </w:r>
+            <w:r>
+              <w:rPr>
+                <w:noProof/>
+                <w:webHidden/>
+              </w:rPr>
+              <w:tab/>
+            </w:r>
+            <w:r>
+              <w:rPr>
+                <w:noProof/>
+                <w:webHidden/>
+              </w:rPr>
+              <w:fldChar w:fldCharType="begin"/>
+            </w:r>
+            <w:r>
+              <w:rPr>
+                <w:noProof/>
+                <w:webHidden/>
+              </w:rPr>
+              <w:instrText xml:space="preserve"> PAGEREF _Toc378510941 \h </w:instrText>
+            </w:r>
+            <w:r>
+              <w:rPr>
+                <w:noProof/>
+                <w:webHidden/>
+              </w:rPr>
+            </w:r>
+            <w:r>
+              <w:rPr>
+                <w:noProof/>
+                <w:webHidden/>
+              </w:rPr>
+              <w:fldChar w:fldCharType="separate"/>
+            </w:r>
+            <w:r>
+              <w:rPr>
+                <w:noProof/>
+                <w:webHidden/>
+              </w:rPr>
+              <w:t>34</w:t>
+            </w:r>
+            <w:r>
+              <w:rPr>
+                <w:noProof/>
+                <w:webHidden/>
+              </w:rPr>
+              <w:fldChar w:fldCharType="end"/>
+            </w:r>
+          </w:hyperlink>
+        </w:p>
+        <w:p>
+          <w:pPr>
+            <w:pStyle w:val="TOC2"/>
+            <w:tabs>
+              <w:tab w:val="right" w:leader="dot" w:pos="9350"/>
+            </w:tabs>
+            <w:rPr>
+              <w:noProof/>
+            </w:rPr>
+          </w:pPr>
+          <w:hyperlink w:anchor="_Toc378510942" w:history="1">
+            <w:r>
+              <w:rPr>
+                <w:rStyle w:val="Hyperlink"/>
+                <w:noProof/>
+              </w:rPr>
+              <w:t>Behavioral Sessions</w:t>
+            </w:r>
+            <w:r>
+              <w:rPr>
+                <w:noProof/>
+                <w:webHidden/>
+              </w:rPr>
+              <w:tab/>
+            </w:r>
+            <w:r>
+              <w:rPr>
+                <w:noProof/>
+                <w:webHidden/>
+              </w:rPr>
+              <w:fldChar w:fldCharType="begin"/>
+            </w:r>
+            <w:r>
+              <w:rPr>
+                <w:noProof/>
+                <w:webHidden/>
+              </w:rPr>
+              <w:instrText xml:space="preserve"> PAGEREF _Toc378510942 \h </w:instrText>
+            </w:r>
+            <w:r>
+              <w:rPr>
+                <w:noProof/>
+                <w:webHidden/>
+              </w:rPr>
+            </w:r>
+            <w:r>
+              <w:rPr>
+                <w:noProof/>
+                <w:webHidden/>
+              </w:rPr>
+              <w:fldChar w:fldCharType="separate"/>
+            </w:r>
+            <w:r>
+              <w:rPr>
+                <w:noProof/>
+                <w:webHidden/>
+              </w:rPr>
+              <w:t>34</w:t>
             </w:r>
             <w:r>
               <w:rPr>
@@ -1795,13 +2202,13 @@
               <w:noProof/>
             </w:rPr>
           </w:pPr>
-          <w:hyperlink w:anchor="_Toc378452393" w:history="1">
+          <w:hyperlink w:anchor="_Toc378510943" w:history="1">
             <w:r>
               <w:rPr>
                 <w:rStyle w:val="Hyperlink"/>
                 <w:noProof/>
               </w:rPr>
-              <w:t>A Sample Analysis</w:t>
+              <w:t>Pictobox</w:t>
             </w:r>
             <w:r>
               <w:rPr>
@@ -1822,7 +2229,7 @@
                 <w:noProof/>
                 <w:webHidden/>
               </w:rPr>
-              <w:instrText xml:space="preserve"> PAGEREF _Toc378452393 \h </w:instrText>
+              <w:instrText xml:space="preserve"> PAGEREF _Toc378510943 \h </w:instrText>
             </w:r>
             <w:r>
               <w:rPr>
@@ -1842,7 +2249,441 @@
                 <w:noProof/>
                 <w:webHidden/>
               </w:rPr>
-              <w:t>25</w:t>
+              <w:t>38</w:t>
+            </w:r>
+            <w:r>
+              <w:rPr>
+                <w:noProof/>
+                <w:webHidden/>
+              </w:rPr>
+              <w:fldChar w:fldCharType="end"/>
+            </w:r>
+          </w:hyperlink>
+        </w:p>
+        <w:p>
+          <w:pPr>
+            <w:pStyle w:val="TOC2"/>
+            <w:tabs>
+              <w:tab w:val="right" w:leader="dot" w:pos="9350"/>
+            </w:tabs>
+            <w:rPr>
+              <w:noProof/>
+            </w:rPr>
+          </w:pPr>
+          <w:hyperlink w:anchor="_Toc378510944" w:history="1">
+            <w:r>
+              <w:rPr>
+                <w:rStyle w:val="Hyperlink"/>
+                <w:noProof/>
+              </w:rPr>
+              <w:t>Behavioral / Neural Sessions</w:t>
+            </w:r>
+            <w:r>
+              <w:rPr>
+                <w:noProof/>
+                <w:webHidden/>
+              </w:rPr>
+              <w:tab/>
+            </w:r>
+            <w:r>
+              <w:rPr>
+                <w:noProof/>
+                <w:webHidden/>
+              </w:rPr>
+              <w:fldChar w:fldCharType="begin"/>
+            </w:r>
+            <w:r>
+              <w:rPr>
+                <w:noProof/>
+                <w:webHidden/>
+              </w:rPr>
+              <w:instrText xml:space="preserve"> PAGEREF _Toc378510944 \h </w:instrText>
+            </w:r>
+            <w:r>
+              <w:rPr>
+                <w:noProof/>
+                <w:webHidden/>
+              </w:rPr>
+            </w:r>
+            <w:r>
+              <w:rPr>
+                <w:noProof/>
+                <w:webHidden/>
+              </w:rPr>
+              <w:fldChar w:fldCharType="separate"/>
+            </w:r>
+            <w:r>
+              <w:rPr>
+                <w:noProof/>
+                <w:webHidden/>
+              </w:rPr>
+              <w:t>39</w:t>
+            </w:r>
+            <w:r>
+              <w:rPr>
+                <w:noProof/>
+                <w:webHidden/>
+              </w:rPr>
+              <w:fldChar w:fldCharType="end"/>
+            </w:r>
+          </w:hyperlink>
+        </w:p>
+        <w:p>
+          <w:pPr>
+            <w:pStyle w:val="TOC1"/>
+            <w:tabs>
+              <w:tab w:val="right" w:leader="dot" w:pos="9350"/>
+            </w:tabs>
+            <w:rPr>
+              <w:noProof/>
+            </w:rPr>
+          </w:pPr>
+          <w:hyperlink w:anchor="_Toc378510945" w:history="1">
+            <w:r>
+              <w:rPr>
+                <w:rStyle w:val="Hyperlink"/>
+                <w:noProof/>
+              </w:rPr>
+              <w:drawing>
+                <wp:inline distT="0" distB="0" distL="0" distR="0" wp14:anchorId="0C18813A" wp14:editId="23224359">
+                  <wp:extent cx="3489590" cy="2989692"/>
+                  <wp:effectExtent l="0" t="0" r="0" b="1270"/>
+                  <wp:docPr id="55" name="Picture 55"/>
+                  <wp:cNvGraphicFramePr>
+                    <a:graphicFrameLocks xmlns:a="http://schemas.openxmlformats.org/drawingml/2006/main" noChangeAspect="1"/>
+                  </wp:cNvGraphicFramePr>
+                  <a:graphic xmlns:a="http://schemas.openxmlformats.org/drawingml/2006/main">
+                    <a:graphicData uri="http://schemas.openxmlformats.org/drawingml/2006/picture">
+                      <pic:pic xmlns:pic="http://schemas.openxmlformats.org/drawingml/2006/picture">
+                        <pic:nvPicPr>
+                          <pic:cNvPr id="0" name="Picture 83"/>
+                          <pic:cNvPicPr>
+                            <a:picLocks noChangeAspect="1" noChangeArrowheads="1"/>
+                          </pic:cNvPicPr>
+                        </pic:nvPicPr>
+                        <pic:blipFill>
+                          <a:blip r:embed="rId9">
+                            <a:extLst>
+                              <a:ext uri="{28A0092B-C50C-407E-A947-70E740481C1C}">
+                                <a14:useLocalDpi xmlns:a14="http://schemas.microsoft.com/office/drawing/2010/main" val="0"/>
+                              </a:ext>
+                            </a:extLst>
+                          </a:blip>
+                          <a:srcRect/>
+                          <a:stretch>
+                            <a:fillRect/>
+                          </a:stretch>
+                        </pic:blipFill>
+                        <pic:spPr bwMode="auto">
+                          <a:xfrm>
+                            <a:off x="0" y="0"/>
+                            <a:ext cx="3489628" cy="2989724"/>
+                          </a:xfrm>
+                          <a:prstGeom prst="rect">
+                            <a:avLst/>
+                          </a:prstGeom>
+                          <a:noFill/>
+                          <a:ln>
+                            <a:noFill/>
+                          </a:ln>
+                        </pic:spPr>
+                      </pic:pic>
+                    </a:graphicData>
+                  </a:graphic>
+                </wp:inline>
+              </w:drawing>
+            </w:r>
+            <w:r>
+              <w:rPr>
+                <w:noProof/>
+                <w:webHidden/>
+              </w:rPr>
+              <w:tab/>
+            </w:r>
+            <w:r>
+              <w:rPr>
+                <w:noProof/>
+                <w:webHidden/>
+              </w:rPr>
+              <w:fldChar w:fldCharType="begin"/>
+            </w:r>
+            <w:r>
+              <w:rPr>
+                <w:noProof/>
+                <w:webHidden/>
+              </w:rPr>
+              <w:instrText xml:space="preserve"> PAGEREF _Toc378510945 \h </w:instrText>
+            </w:r>
+            <w:r>
+              <w:rPr>
+                <w:noProof/>
+                <w:webHidden/>
+              </w:rPr>
+            </w:r>
+            <w:r>
+              <w:rPr>
+                <w:noProof/>
+                <w:webHidden/>
+              </w:rPr>
+              <w:fldChar w:fldCharType="separate"/>
+            </w:r>
+            <w:r>
+              <w:rPr>
+                <w:noProof/>
+                <w:webHidden/>
+              </w:rPr>
+              <w:t>39</w:t>
+            </w:r>
+            <w:r>
+              <w:rPr>
+                <w:noProof/>
+                <w:webHidden/>
+              </w:rPr>
+              <w:fldChar w:fldCharType="end"/>
+            </w:r>
+          </w:hyperlink>
+        </w:p>
+        <w:p>
+          <w:pPr>
+            <w:pStyle w:val="TOC1"/>
+            <w:tabs>
+              <w:tab w:val="right" w:leader="dot" w:pos="9350"/>
+            </w:tabs>
+            <w:rPr>
+              <w:noProof/>
+            </w:rPr>
+          </w:pPr>
+          <w:hyperlink w:anchor="_Toc378510946" w:history="1">
+            <w:r>
+              <w:rPr>
+                <w:rStyle w:val="Hyperlink"/>
+                <w:noProof/>
+              </w:rPr>
+              <w:t>Session Playback and Analysis</w:t>
+            </w:r>
+            <w:r>
+              <w:rPr>
+                <w:noProof/>
+                <w:webHidden/>
+              </w:rPr>
+              <w:tab/>
+            </w:r>
+            <w:r>
+              <w:rPr>
+                <w:noProof/>
+                <w:webHidden/>
+              </w:rPr>
+              <w:fldChar w:fldCharType="begin"/>
+            </w:r>
+            <w:r>
+              <w:rPr>
+                <w:noProof/>
+                <w:webHidden/>
+              </w:rPr>
+              <w:instrText xml:space="preserve"> PAGEREF _Toc378510946 \h </w:instrText>
+            </w:r>
+            <w:r>
+              <w:rPr>
+                <w:noProof/>
+                <w:webHidden/>
+              </w:rPr>
+            </w:r>
+            <w:r>
+              <w:rPr>
+                <w:noProof/>
+                <w:webHidden/>
+              </w:rPr>
+              <w:fldChar w:fldCharType="separate"/>
+            </w:r>
+            <w:r>
+              <w:rPr>
+                <w:noProof/>
+                <w:webHidden/>
+              </w:rPr>
+              <w:t>40</w:t>
+            </w:r>
+            <w:r>
+              <w:rPr>
+                <w:noProof/>
+                <w:webHidden/>
+              </w:rPr>
+              <w:fldChar w:fldCharType="end"/>
+            </w:r>
+          </w:hyperlink>
+        </w:p>
+        <w:p>
+          <w:pPr>
+            <w:pStyle w:val="TOC2"/>
+            <w:tabs>
+              <w:tab w:val="right" w:leader="dot" w:pos="9350"/>
+            </w:tabs>
+            <w:rPr>
+              <w:noProof/>
+            </w:rPr>
+          </w:pPr>
+          <w:hyperlink w:anchor="_Toc378510947" w:history="1">
+            <w:r>
+              <w:rPr>
+                <w:rStyle w:val="Hyperlink"/>
+                <w:noProof/>
+              </w:rPr>
+              <w:drawing>
+                <wp:inline distT="0" distB="0" distL="0" distR="0" wp14:anchorId="7865FD7A" wp14:editId="7BBA21DC">
+                  <wp:extent cx="5935980" cy="3641725"/>
+                  <wp:effectExtent l="0" t="0" r="7620" b="0"/>
+                  <wp:docPr id="56" name="Picture 56"/>
+                  <wp:cNvGraphicFramePr>
+                    <a:graphicFrameLocks xmlns:a="http://schemas.openxmlformats.org/drawingml/2006/main" noChangeAspect="1"/>
+                  </wp:cNvGraphicFramePr>
+                  <a:graphic xmlns:a="http://schemas.openxmlformats.org/drawingml/2006/main">
+                    <a:graphicData uri="http://schemas.openxmlformats.org/drawingml/2006/picture">
+                      <pic:pic xmlns:pic="http://schemas.openxmlformats.org/drawingml/2006/picture">
+                        <pic:nvPicPr>
+                          <pic:cNvPr id="0" name="Picture 85"/>
+                          <pic:cNvPicPr>
+                            <a:picLocks noChangeAspect="1" noChangeArrowheads="1"/>
+                          </pic:cNvPicPr>
+                        </pic:nvPicPr>
+                        <pic:blipFill>
+                          <a:blip r:embed="rId10">
+                            <a:extLst>
+                              <a:ext uri="{28A0092B-C50C-407E-A947-70E740481C1C}">
+                                <a14:useLocalDpi xmlns:a14="http://schemas.microsoft.com/office/drawing/2010/main" val="0"/>
+                              </a:ext>
+                            </a:extLst>
+                          </a:blip>
+                          <a:srcRect/>
+                          <a:stretch>
+                            <a:fillRect/>
+                          </a:stretch>
+                        </pic:blipFill>
+                        <pic:spPr bwMode="auto">
+                          <a:xfrm>
+                            <a:off x="0" y="0"/>
+                            <a:ext cx="5935980" cy="3641725"/>
+                          </a:xfrm>
+                          <a:prstGeom prst="rect">
+                            <a:avLst/>
+                          </a:prstGeom>
+                          <a:noFill/>
+                          <a:ln>
+                            <a:noFill/>
+                          </a:ln>
+                        </pic:spPr>
+                      </pic:pic>
+                    </a:graphicData>
+                  </a:graphic>
+                </wp:inline>
+              </w:drawing>
+            </w:r>
+            <w:r>
+              <w:rPr>
+                <w:noProof/>
+                <w:webHidden/>
+              </w:rPr>
+              <w:tab/>
+            </w:r>
+            <w:r>
+              <w:rPr>
+                <w:noProof/>
+                <w:webHidden/>
+              </w:rPr>
+              <w:fldChar w:fldCharType="begin"/>
+            </w:r>
+            <w:r>
+              <w:rPr>
+                <w:noProof/>
+                <w:webHidden/>
+              </w:rPr>
+              <w:instrText xml:space="preserve"> PAGEREF _Toc378510947 \h </w:instrText>
+            </w:r>
+            <w:r>
+              <w:rPr>
+                <w:noProof/>
+                <w:webHidden/>
+              </w:rPr>
+            </w:r>
+            <w:r>
+              <w:rPr>
+                <w:noProof/>
+                <w:webHidden/>
+              </w:rPr>
+              <w:fldChar w:fldCharType="separate"/>
+            </w:r>
+            <w:r>
+              <w:rPr>
+                <w:noProof/>
+                <w:webHidden/>
+              </w:rPr>
+              <w:t>40</w:t>
+            </w:r>
+            <w:r>
+              <w:rPr>
+                <w:noProof/>
+                <w:webHidden/>
+              </w:rPr>
+              <w:fldChar w:fldCharType="end"/>
+            </w:r>
+          </w:hyperlink>
+        </w:p>
+        <w:p>
+          <w:pPr>
+            <w:pStyle w:val="TOC2"/>
+            <w:tabs>
+              <w:tab w:val="right" w:leader="dot" w:pos="9350"/>
+            </w:tabs>
+            <w:rPr>
+              <w:noProof/>
+            </w:rPr>
+          </w:pPr>
+          <w:hyperlink w:anchor="_Toc378510948" w:history="1">
+            <w:r>
+              <w:rPr>
+                <w:rStyle w:val="Hyperlink"/>
+                <w:noProof/>
+              </w:rPr>
+              <w:t>Playback</w:t>
+            </w:r>
+            <w:r>
+              <w:rPr>
+                <w:noProof/>
+                <w:webHidden/>
+              </w:rPr>
+              <w:tab/>
+            </w:r>
+            <w:r>
+              <w:rPr>
+                <w:noProof/>
+                <w:webHidden/>
+              </w:rPr>
+              <w:fldChar w:fldCharType="begin"/>
+            </w:r>
+            <w:r>
+              <w:rPr>
+                <w:noProof/>
+                <w:webHidden/>
+              </w:rPr>
+              <w:instrText xml:space="preserve"> PAGEREF _Toc378510948 \h </w:instrText>
+            </w:r>
+            <w:r>
+              <w:rPr>
+                <w:noProof/>
+                <w:webHidden/>
+              </w:rPr>
+            </w:r>
+            <w:r>
+              <w:rPr>
+                <w:noProof/>
+                <w:webHidden/>
+              </w:rPr>
+              <w:fldChar w:fldCharType="separate"/>
+            </w:r>
+            <w:r>
+              <w:rPr>
+                <w:noProof/>
+                <w:webHidden/>
+              </w:rPr>
+              <w:t>40</w:t>
             </w:r>
             <w:r>
               <w:rPr>
@@ -1863,13 +2704,13 @@
               <w:noProof/>
             </w:rPr>
           </w:pPr>
-          <w:hyperlink w:anchor="_Toc378452394" w:history="1">
+          <w:hyperlink w:anchor="_Toc378510949" w:history="1">
             <w:r>
               <w:rPr>
                 <w:rStyle w:val="Hyperlink"/>
                 <w:noProof/>
               </w:rPr>
-              <w:t>Analysis Elements</w:t>
+              <w:t>Playback Speed Slider</w:t>
             </w:r>
             <w:r>
               <w:rPr>
@@ -1890,7 +2731,7 @@
                 <w:noProof/>
                 <w:webHidden/>
               </w:rPr>
-              <w:instrText xml:space="preserve"> PAGEREF _Toc378452394 \h </w:instrText>
+              <w:instrText xml:space="preserve"> PAGEREF _Toc378510949 \h </w:instrText>
             </w:r>
             <w:r>
               <w:rPr>
@@ -1910,7 +2751,7 @@
                 <w:noProof/>
                 <w:webHidden/>
               </w:rPr>
-              <w:t>28</w:t>
+              <w:t>41</w:t>
             </w:r>
             <w:r>
               <w:rPr>
@@ -1931,13 +2772,13 @@
               <w:noProof/>
             </w:rPr>
           </w:pPr>
-          <w:hyperlink w:anchor="_Toc378452395" w:history="1">
+          <w:hyperlink w:anchor="_Toc378510950" w:history="1">
             <w:r>
               <w:rPr>
                 <w:rStyle w:val="Hyperlink"/>
                 <w:noProof/>
               </w:rPr>
-              <w:t>Analysis Tools</w:t>
+              <w:t>Time Slider</w:t>
             </w:r>
             <w:r>
               <w:rPr>
@@ -1958,7 +2799,7 @@
                 <w:noProof/>
                 <w:webHidden/>
               </w:rPr>
-              <w:instrText xml:space="preserve"> PAGEREF _Toc378452395 \h </w:instrText>
+              <w:instrText xml:space="preserve"> PAGEREF _Toc378510950 \h </w:instrText>
             </w:r>
             <w:r>
               <w:rPr>
@@ -1978,7 +2819,143 @@
                 <w:noProof/>
                 <w:webHidden/>
               </w:rPr>
-              <w:t>30</w:t>
+              <w:t>41</w:t>
+            </w:r>
+            <w:r>
+              <w:rPr>
+                <w:noProof/>
+                <w:webHidden/>
+              </w:rPr>
+              <w:fldChar w:fldCharType="end"/>
+            </w:r>
+          </w:hyperlink>
+        </w:p>
+        <w:p>
+          <w:pPr>
+            <w:pStyle w:val="TOC3"/>
+            <w:tabs>
+              <w:tab w:val="right" w:leader="dot" w:pos="9350"/>
+            </w:tabs>
+            <w:rPr>
+              <w:noProof/>
+            </w:rPr>
+          </w:pPr>
+          <w:hyperlink w:anchor="_Toc378510951" w:history="1">
+            <w:r>
+              <w:rPr>
+                <w:rStyle w:val="Hyperlink"/>
+                <w:noProof/>
+              </w:rPr>
+              <w:t>Play, Pause and Stop</w:t>
+            </w:r>
+            <w:r>
+              <w:rPr>
+                <w:noProof/>
+                <w:webHidden/>
+              </w:rPr>
+              <w:tab/>
+            </w:r>
+            <w:r>
+              <w:rPr>
+                <w:noProof/>
+                <w:webHidden/>
+              </w:rPr>
+              <w:fldChar w:fldCharType="begin"/>
+            </w:r>
+            <w:r>
+              <w:rPr>
+                <w:noProof/>
+                <w:webHidden/>
+              </w:rPr>
+              <w:instrText xml:space="preserve"> PAGEREF _Toc378510951 \h </w:instrText>
+            </w:r>
+            <w:r>
+              <w:rPr>
+                <w:noProof/>
+                <w:webHidden/>
+              </w:rPr>
+            </w:r>
+            <w:r>
+              <w:rPr>
+                <w:noProof/>
+                <w:webHidden/>
+              </w:rPr>
+              <w:fldChar w:fldCharType="separate"/>
+            </w:r>
+            <w:r>
+              <w:rPr>
+                <w:noProof/>
+                <w:webHidden/>
+              </w:rPr>
+              <w:t>41</w:t>
+            </w:r>
+            <w:r>
+              <w:rPr>
+                <w:noProof/>
+                <w:webHidden/>
+              </w:rPr>
+              <w:fldChar w:fldCharType="end"/>
+            </w:r>
+          </w:hyperlink>
+        </w:p>
+        <w:p>
+          <w:pPr>
+            <w:pStyle w:val="TOC3"/>
+            <w:tabs>
+              <w:tab w:val="right" w:leader="dot" w:pos="9350"/>
+            </w:tabs>
+            <w:rPr>
+              <w:noProof/>
+            </w:rPr>
+          </w:pPr>
+          <w:hyperlink w:anchor="_Toc378510952" w:history="1">
+            <w:r>
+              <w:rPr>
+                <w:rStyle w:val="Hyperlink"/>
+                <w:noProof/>
+              </w:rPr>
+              <w:t>Operator/Test Subject Dropdown</w:t>
+            </w:r>
+            <w:r>
+              <w:rPr>
+                <w:noProof/>
+                <w:webHidden/>
+              </w:rPr>
+              <w:tab/>
+            </w:r>
+            <w:r>
+              <w:rPr>
+                <w:noProof/>
+                <w:webHidden/>
+              </w:rPr>
+              <w:fldChar w:fldCharType="begin"/>
+            </w:r>
+            <w:r>
+              <w:rPr>
+                <w:noProof/>
+                <w:webHidden/>
+              </w:rPr>
+              <w:instrText xml:space="preserve"> PAGEREF _Toc378510952 \h </w:instrText>
+            </w:r>
+            <w:r>
+              <w:rPr>
+                <w:noProof/>
+                <w:webHidden/>
+              </w:rPr>
+            </w:r>
+            <w:r>
+              <w:rPr>
+                <w:noProof/>
+                <w:webHidden/>
+              </w:rPr>
+              <w:fldChar w:fldCharType="separate"/>
+            </w:r>
+            <w:r>
+              <w:rPr>
+                <w:noProof/>
+                <w:webHidden/>
+              </w:rPr>
+              <w:t>41</w:t>
             </w:r>
             <w:r>
               <w:rPr>
@@ -1999,13 +2976,13 @@
               <w:noProof/>
             </w:rPr>
           </w:pPr>
-          <w:hyperlink w:anchor="_Toc378452396" w:history="1">
+          <w:hyperlink w:anchor="_Toc378510953" w:history="1">
             <w:r>
               <w:rPr>
                 <w:rStyle w:val="Hyperlink"/>
                 <w:noProof/>
               </w:rPr>
-              <w:t>Testing</w:t>
+              <w:t>Analysis</w:t>
             </w:r>
             <w:r>
               <w:rPr>
@@ -2026,7 +3003,7 @@
                 <w:noProof/>
                 <w:webHidden/>
               </w:rPr>
-              <w:instrText xml:space="preserve"> PAGEREF _Toc378452396 \h </w:instrText>
+              <w:instrText xml:space="preserve"> PAGEREF _Toc378510953 \h </w:instrText>
             </w:r>
             <w:r>
               <w:rPr>
@@ -2046,7 +3023,7 @@
                 <w:noProof/>
                 <w:webHidden/>
               </w:rPr>
-              <w:t>31</w:t>
+              <w:t>42</w:t>
             </w:r>
             <w:r>
               <w:rPr>
@@ -2067,13 +3044,13 @@
               <w:noProof/>
             </w:rPr>
           </w:pPr>
-          <w:hyperlink w:anchor="_Toc378452397" w:history="1">
+          <w:hyperlink w:anchor="_Toc378510954" w:history="1">
             <w:r>
               <w:rPr>
                 <w:rStyle w:val="Hyperlink"/>
                 <w:noProof/>
               </w:rPr>
-              <w:t>Running an Experiment</w:t>
+              <w:t>Upgrading Software</w:t>
             </w:r>
             <w:r>
               <w:rPr>
@@ -2094,7 +3071,7 @@
                 <w:noProof/>
                 <w:webHidden/>
               </w:rPr>
-              <w:instrText xml:space="preserve"> PAGEREF _Toc378452397 \h </w:instrText>
+              <w:instrText xml:space="preserve"> PAGEREF _Toc378510954 \h </w:instrText>
             </w:r>
             <w:r>
               <w:rPr>
@@ -2114,143 +3091,7 @@
                 <w:noProof/>
                 <w:webHidden/>
               </w:rPr>
-              <w:t>33</w:t>
-            </w:r>
-            <w:r>
-              <w:rPr>
-                <w:noProof/>
-                <w:webHidden/>
-              </w:rPr>
-              <w:fldChar w:fldCharType="end"/>
-            </w:r>
-          </w:hyperlink>
-        </w:p>
-        <w:p>
-          <w:pPr>
-            <w:pStyle w:val="TOC2"/>
-            <w:tabs>
-              <w:tab w:val="right" w:leader="dot" w:pos="9350"/>
-            </w:tabs>
-            <w:rPr>
-              <w:noProof/>
-            </w:rPr>
-          </w:pPr>
-          <w:hyperlink w:anchor="_Toc378452398" w:history="1">
-            <w:r>
-              <w:rPr>
-                <w:rStyle w:val="Hyperlink"/>
-                <w:noProof/>
-              </w:rPr>
-              <w:t>Behavioral Sessions</w:t>
-            </w:r>
-            <w:r>
-              <w:rPr>
-                <w:noProof/>
-                <w:webHidden/>
-              </w:rPr>
-              <w:tab/>
-            </w:r>
-            <w:r>
-              <w:rPr>
-                <w:noProof/>
-                <w:webHidden/>
-              </w:rPr>
-              <w:fldChar w:fldCharType="begin"/>
-            </w:r>
-            <w:r>
-              <w:rPr>
-                <w:noProof/>
-                <w:webHidden/>
-              </w:rPr>
-              <w:instrText xml:space="preserve"> PAGEREF _Toc378452398 \h </w:instrText>
-            </w:r>
-            <w:r>
-              <w:rPr>
-                <w:noProof/>
-                <w:webHidden/>
-              </w:rPr>
-            </w:r>
-            <w:r>
-              <w:rPr>
-                <w:noProof/>
-                <w:webHidden/>
-              </w:rPr>
-              <w:fldChar w:fldCharType="separate"/>
-            </w:r>
-            <w:r>
-              <w:rPr>
-                <w:noProof/>
-                <w:webHidden/>
-              </w:rPr>
-              <w:t>33</w:t>
-            </w:r>
-            <w:r>
-              <w:rPr>
-                <w:noProof/>
-                <w:webHidden/>
-              </w:rPr>
-              <w:fldChar w:fldCharType="end"/>
-            </w:r>
-          </w:hyperlink>
-        </w:p>
-        <w:p>
-          <w:pPr>
-            <w:pStyle w:val="TOC2"/>
-            <w:tabs>
-              <w:tab w:val="right" w:leader="dot" w:pos="9350"/>
-            </w:tabs>
-            <w:rPr>
-              <w:noProof/>
-            </w:rPr>
-          </w:pPr>
-          <w:hyperlink w:anchor="_Toc378452399" w:history="1">
-            <w:r>
-              <w:rPr>
-                <w:rStyle w:val="Hyperlink"/>
-                <w:noProof/>
-              </w:rPr>
-              <w:t>Behavioral / Neural Sessions</w:t>
-            </w:r>
-            <w:r>
-              <w:rPr>
-                <w:noProof/>
-                <w:webHidden/>
-              </w:rPr>
-              <w:tab/>
-            </w:r>
-            <w:r>
-              <w:rPr>
-                <w:noProof/>
-                <w:webHidden/>
-              </w:rPr>
-              <w:fldChar w:fldCharType="begin"/>
-            </w:r>
-            <w:r>
-              <w:rPr>
-                <w:noProof/>
-                <w:webHidden/>
-              </w:rPr>
-              <w:instrText xml:space="preserve"> PAGEREF _Toc378452399 \h </w:instrText>
-            </w:r>
-            <w:r>
-              <w:rPr>
-                <w:noProof/>
-                <w:webHidden/>
-              </w:rPr>
-            </w:r>
-            <w:r>
-              <w:rPr>
-                <w:noProof/>
-                <w:webHidden/>
-              </w:rPr>
-              <w:fldChar w:fldCharType="separate"/>
-            </w:r>
-            <w:r>
-              <w:rPr>
-                <w:noProof/>
-                <w:webHidden/>
-              </w:rPr>
-              <w:t>33</w:t>
+              <w:t>44</w:t>
             </w:r>
             <w:r>
               <w:rPr>
@@ -2271,13 +3112,13 @@
               <w:noProof/>
             </w:rPr>
           </w:pPr>
-          <w:hyperlink w:anchor="_Toc378452400" w:history="1">
+          <w:hyperlink w:anchor="_Toc378510955" w:history="1">
             <w:r>
               <w:rPr>
                 <w:rStyle w:val="Hyperlink"/>
                 <w:noProof/>
               </w:rPr>
-              <w:t>Session Playback and Analysis</w:t>
+              <w:t>Troubleshooting</w:t>
             </w:r>
             <w:r>
               <w:rPr>
@@ -2298,7 +3139,7 @@
                 <w:noProof/>
                 <w:webHidden/>
               </w:rPr>
-              <w:instrText xml:space="preserve"> PAGEREF _Toc378452400 \h </w:instrText>
+              <w:instrText xml:space="preserve"> PAGEREF _Toc378510955 \h </w:instrText>
             </w:r>
             <w:r>
               <w:rPr>
@@ -2318,7 +3159,7 @@
                 <w:noProof/>
                 <w:webHidden/>
               </w:rPr>
-              <w:t>33</w:t>
+              <w:t>44</w:t>
             </w:r>
             <w:r>
               <w:rPr>
@@ -2331,7 +3172,7 @@
         </w:p>
         <w:p>
           <w:pPr>
-            <w:pStyle w:val="TOC2"/>
+            <w:pStyle w:val="TOC3"/>
             <w:tabs>
               <w:tab w:val="right" w:leader="dot" w:pos="9350"/>
             </w:tabs>
@@ -2339,13 +3180,13 @@
               <w:noProof/>
             </w:rPr>
           </w:pPr>
-          <w:hyperlink w:anchor="_Toc378452401" w:history="1">
+          <w:hyperlink w:anchor="_Toc378510956" w:history="1">
             <w:r>
               <w:rPr>
                 <w:rStyle w:val="Hyperlink"/>
                 <w:noProof/>
               </w:rPr>
-              <w:t>Playback</w:t>
+              <w:t>Server Connectivity Issues</w:t>
             </w:r>
             <w:r>
               <w:rPr>
@@ -2366,7 +3207,7 @@
                 <w:noProof/>
                 <w:webHidden/>
               </w:rPr>
-              <w:instrText xml:space="preserve"> PAGEREF _Toc378452401 \h </w:instrText>
+              <w:instrText xml:space="preserve"> PAGEREF _Toc378510956 \h </w:instrText>
             </w:r>
             <w:r>
               <w:rPr>
@@ -2386,7 +3227,7 @@
                 <w:noProof/>
                 <w:webHidden/>
               </w:rPr>
-              <w:t>33</w:t>
+              <w:t>44</w:t>
             </w:r>
             <w:r>
               <w:rPr>
@@ -2399,7 +3240,7 @@
         </w:p>
         <w:p>
           <w:pPr>
-            <w:pStyle w:val="TOC2"/>
+            <w:pStyle w:val="TOC3"/>
             <w:tabs>
               <w:tab w:val="right" w:leader="dot" w:pos="9350"/>
             </w:tabs>
@@ -2407,13 +3248,13 @@
               <w:noProof/>
             </w:rPr>
           </w:pPr>
-          <w:hyperlink w:anchor="_Toc378452402" w:history="1">
+          <w:hyperlink w:anchor="_Toc378510957" w:history="1">
             <w:r>
               <w:rPr>
                 <w:rStyle w:val="Hyperlink"/>
                 <w:noProof/>
               </w:rPr>
-              <w:t>Analysis</w:t>
+              <w:t>Large Session Analysis Problems</w:t>
             </w:r>
             <w:r>
               <w:rPr>
@@ -2434,7 +3275,7 @@
                 <w:noProof/>
                 <w:webHidden/>
               </w:rPr>
-              <w:instrText xml:space="preserve"> PAGEREF _Toc378452402 \h </w:instrText>
+              <w:instrText xml:space="preserve"> PAGEREF _Toc378510957 \h </w:instrText>
             </w:r>
             <w:r>
               <w:rPr>
@@ -2454,7 +3295,7 @@
                 <w:noProof/>
                 <w:webHidden/>
               </w:rPr>
-              <w:t>33</w:t>
+              <w:t>45</w:t>
             </w:r>
             <w:r>
               <w:rPr>
@@ -2467,7 +3308,7 @@
         </w:p>
         <w:p>
           <w:pPr>
-            <w:pStyle w:val="TOC1"/>
+            <w:pStyle w:val="TOC3"/>
             <w:tabs>
               <w:tab w:val="right" w:leader="dot" w:pos="9350"/>
             </w:tabs>
@@ -2475,13 +3316,13 @@
               <w:noProof/>
             </w:rPr>
           </w:pPr>
-          <w:hyperlink w:anchor="_Toc378452403" w:history="1">
+          <w:hyperlink w:anchor="_Toc378510958" w:history="1">
             <w:r>
               <w:rPr>
                 <w:rStyle w:val="Hyperlink"/>
                 <w:noProof/>
               </w:rPr>
-              <w:t>Upgrading Software</w:t>
+              <w:t>Jumpy Eye Position Signal</w:t>
             </w:r>
             <w:r>
               <w:rPr>
@@ -2502,7 +3343,7 @@
                 <w:noProof/>
                 <w:webHidden/>
               </w:rPr>
-              <w:instrText xml:space="preserve"> PAGEREF _Toc378452403 \h </w:instrText>
+              <w:instrText xml:space="preserve"> PAGEREF _Toc378510958 \h </w:instrText>
             </w:r>
             <w:r>
               <w:rPr>
@@ -2522,7 +3363,7 @@
                 <w:noProof/>
                 <w:webHidden/>
               </w:rPr>
-              <w:t>33</w:t>
+              <w:t>45</w:t>
             </w:r>
             <w:r>
               <w:rPr>
@@ -2535,7 +3376,7 @@
         </w:p>
         <w:p>
           <w:pPr>
-            <w:pStyle w:val="TOC1"/>
+            <w:pStyle w:val="TOC3"/>
             <w:tabs>
               <w:tab w:val="right" w:leader="dot" w:pos="9350"/>
             </w:tabs>
@@ -2543,13 +3384,13 @@
               <w:noProof/>
             </w:rPr>
           </w:pPr>
-          <w:hyperlink w:anchor="_Toc378452404" w:history="1">
+          <w:hyperlink w:anchor="_Toc378510959" w:history="1">
             <w:r>
               <w:rPr>
                 <w:rStyle w:val="Hyperlink"/>
                 <w:noProof/>
               </w:rPr>
-              <w:t>Troubleshooting</w:t>
+              <w:t>Other Issues</w:t>
             </w:r>
             <w:r>
               <w:rPr>
@@ -2570,7 +3411,7 @@
                 <w:noProof/>
                 <w:webHidden/>
               </w:rPr>
-              <w:instrText xml:space="preserve"> PAGEREF _Toc378452404 \h </w:instrText>
+              <w:instrText xml:space="preserve"> PAGEREF _Toc378510959 \h </w:instrText>
             </w:r>
             <w:r>
               <w:rPr>
@@ -2590,7 +3431,7 @@
                 <w:noProof/>
                 <w:webHidden/>
               </w:rPr>
-              <w:t>33</w:t>
+              <w:t>45</w:t>
             </w:r>
             <w:r>
               <w:rPr>
@@ -2618,11 +3459,12 @@
         <w:pStyle w:val="Heading1"/>
         <w:widowControl w:val="0"/>
       </w:pPr>
-      <w:bookmarkStart w:id="3" w:name="_Toc378452370"/>
-      <w:r>
+      <w:bookmarkStart w:id="4" w:name="_Toc378510914"/>
+      <w:r>
+        <w:lastRenderedPageBreak/>
         <w:t>Overview</w:t>
       </w:r>
-      <w:bookmarkEnd w:id="3"/>
+      <w:bookmarkEnd w:id="4"/>
     </w:p>
     <w:p>
       <w:pPr>
@@ -2677,31 +3519,24 @@
         <w:rPr>
           <w:shd w:val="clear" w:color="auto" w:fill="FFFFFF"/>
         </w:rPr>
-        <w:t xml:space="preserve"> The software provides a simple and intuitive development environment for designing experiments and defining data extraction and analysis </w:t>
-      </w:r>
-      <w:r>
+        <w:t xml:space="preserve"> The software provides a simple and intuitive development environment for designing experiments and defining data extraction and analysis algorithms.  It abstracts the complexity of coordinating behavioral and neural data collection: obtaining precise timings, dealing with the non-real time nature of the computer operating system, synchronizing the presentation of stimuli with the timing of the visual display, providing rewards, and the like.  The result is that researchers are free to focus on research without worrying about the technical details of managing a complex experimental framework.</w:t>
+      </w:r>
+    </w:p>
+    <w:p>
+      <w:pPr>
+        <w:pStyle w:val="Heading2"/>
         <w:rPr>
           <w:shd w:val="clear" w:color="auto" w:fill="FFFFFF"/>
         </w:rPr>
-        <w:lastRenderedPageBreak/>
-        <w:t>algorithms.  It abstracts the complexity of coordinating behavioral and neural data collection: obtaining precise timings, dealing with the non-real time nature of the computer operating system, synchronizing the presentation of stimuli with the timing of the visual display, providing rewards, and the like.  The result is that researchers are free to focus on research without worrying about the technical details of managing a complex experimental framework.</w:t>
-      </w:r>
-    </w:p>
-    <w:p>
-      <w:pPr>
-        <w:pStyle w:val="Heading2"/>
+      </w:pPr>
+      <w:bookmarkStart w:id="5" w:name="_Toc378510915"/>
+      <w:r>
         <w:rPr>
           <w:shd w:val="clear" w:color="auto" w:fill="FFFFFF"/>
         </w:rPr>
-      </w:pPr>
-      <w:bookmarkStart w:id="4" w:name="_Toc378452371"/>
-      <w:r>
-        <w:rPr>
-          <w:shd w:val="clear" w:color="auto" w:fill="FFFFFF"/>
-        </w:rPr>
         <w:t>Director</w:t>
       </w:r>
-      <w:bookmarkEnd w:id="4"/>
+      <w:bookmarkEnd w:id="5"/>
     </w:p>
     <w:p>
       <w:pPr>
@@ -2744,7 +3579,7 @@
                     </pic:cNvPicPr>
                   </pic:nvPicPr>
                   <pic:blipFill>
-                    <a:blip r:embed="rId9">
+                    <a:blip r:embed="rId11">
                       <a:extLst>
                         <a:ext uri="{28A0092B-C50C-407E-A947-70E740481C1C}">
                           <a14:useLocalDpi xmlns:a14="http://schemas.microsoft.com/office/drawing/2010/main" val="0"/>
@@ -2863,11 +3698,11 @@
       <w:pPr>
         <w:pStyle w:val="Heading2"/>
       </w:pPr>
-      <w:bookmarkStart w:id="5" w:name="_Toc378452372"/>
+      <w:bookmarkStart w:id="6" w:name="_Toc378510916"/>
       <w:r>
         <w:t>Proxy</w:t>
       </w:r>
-      <w:bookmarkEnd w:id="5"/>
+      <w:bookmarkEnd w:id="6"/>
     </w:p>
     <w:p/>
     <w:p>
@@ -2898,7 +3733,7 @@
                     </pic:cNvPicPr>
                   </pic:nvPicPr>
                   <pic:blipFill>
-                    <a:blip r:embed="rId10">
+                    <a:blip r:embed="rId12">
                       <a:extLst>
                         <a:ext uri="{28A0092B-C50C-407E-A947-70E740481C1C}">
                           <a14:useLocalDpi xmlns:a14="http://schemas.microsoft.com/office/drawing/2010/main" val="0"/>
@@ -3006,11 +3841,11 @@
       <w:pPr>
         <w:pStyle w:val="Heading2"/>
       </w:pPr>
-      <w:bookmarkStart w:id="6" w:name="_Toc378452373"/>
+      <w:bookmarkStart w:id="7" w:name="_Toc378510917"/>
       <w:r>
         <w:t>Server</w:t>
       </w:r>
-      <w:bookmarkEnd w:id="6"/>
+      <w:bookmarkEnd w:id="7"/>
     </w:p>
     <w:p/>
     <w:p>
@@ -3040,7 +3875,7 @@
                     </pic:cNvPicPr>
                   </pic:nvPicPr>
                   <pic:blipFill>
-                    <a:blip r:embed="rId11">
+                    <a:blip r:embed="rId13">
                       <a:extLst>
                         <a:ext uri="{28A0092B-C50C-407E-A947-70E740481C1C}">
                           <a14:useLocalDpi xmlns:a14="http://schemas.microsoft.com/office/drawing/2010/main" val="0"/>
@@ -3176,11 +4011,11 @@
       <w:pPr>
         <w:pStyle w:val="Heading2"/>
       </w:pPr>
-      <w:bookmarkStart w:id="7" w:name="_Toc378452374"/>
+      <w:bookmarkStart w:id="8" w:name="_Toc378510918"/>
       <w:r>
         <w:t>Workstation</w:t>
       </w:r>
-      <w:bookmarkEnd w:id="7"/>
+      <w:bookmarkEnd w:id="8"/>
     </w:p>
     <w:p/>
     <w:p>
@@ -3190,8 +4025,27 @@
       </w:pPr>
       <w:r>
         <w:pict>
-          <v:shape id="_x0000_i1025" type="#_x0000_t75" style="width:467.25pt;height:250.5pt">
-            <v:imagedata r:id="rId12" o:title="RunningSession"/>
+          <v:shapetype id="_x0000_t75" coordsize="21600,21600" o:spt="75" o:preferrelative="t" path="m@4@5l@4@11@9@11@9@5xe" filled="f" stroked="f">
+            <v:stroke joinstyle="miter"/>
+            <v:formulas>
+              <v:f eqn="if lineDrawn pixelLineWidth 0"/>
+              <v:f eqn="sum @0 1 0"/>
+              <v:f eqn="sum 0 0 @1"/>
+              <v:f eqn="prod @2 1 2"/>
+              <v:f eqn="prod @3 21600 pixelWidth"/>
+              <v:f eqn="prod @3 21600 pixelHeight"/>
+              <v:f eqn="sum @0 0 1"/>
+              <v:f eqn="prod @6 1 2"/>
+              <v:f eqn="prod @7 21600 pixelWidth"/>
+              <v:f eqn="sum @8 21600 0"/>
+              <v:f eqn="prod @7 21600 pixelHeight"/>
+              <v:f eqn="sum @10 21600 0"/>
+            </v:formulas>
+            <v:path o:extrusionok="f" gradientshapeok="t" o:connecttype="rect"/>
+            <o:lock v:ext="edit" aspectratio="t"/>
+          </v:shapetype>
+          <v:shape id="_x0000_i1025" type="#_x0000_t75" style="width:466.8pt;height:250.8pt">
+            <v:imagedata r:id="rId14" o:title="RunningSession"/>
           </v:shape>
         </w:pict>
       </w:r>
@@ -3292,11 +4146,11 @@
       <w:pPr>
         <w:pStyle w:val="Heading2"/>
       </w:pPr>
-      <w:bookmarkStart w:id="8" w:name="_Toc378452375"/>
+      <w:bookmarkStart w:id="9" w:name="_Toc378510919"/>
       <w:r>
         <w:t>Embedded Front Panel</w:t>
       </w:r>
-      <w:bookmarkEnd w:id="8"/>
+      <w:bookmarkEnd w:id="9"/>
     </w:p>
     <w:p/>
     <w:p>
@@ -3327,7 +4181,7 @@
                     </pic:cNvPicPr>
                   </pic:nvPicPr>
                   <pic:blipFill>
-                    <a:blip r:embed="rId13">
+                    <a:blip r:embed="rId15">
                       <a:extLst>
                         <a:ext uri="{28A0092B-C50C-407E-A947-70E740481C1C}">
                           <a14:useLocalDpi xmlns:a14="http://schemas.microsoft.com/office/drawing/2010/main" val="0"/>
@@ -3415,11 +4269,11 @@
       <w:pPr>
         <w:pStyle w:val="Heading1"/>
       </w:pPr>
-      <w:bookmarkStart w:id="9" w:name="_Toc378452376"/>
+      <w:bookmarkStart w:id="10" w:name="_Toc378510920"/>
       <w:r>
         <w:t>Installation</w:t>
       </w:r>
-      <w:bookmarkEnd w:id="9"/>
+      <w:bookmarkEnd w:id="10"/>
     </w:p>
     <w:p>
       <w:r>
@@ -3495,300 +4349,300 @@
       <w:r>
         <w:t xml:space="preserve"> section.</w:t>
       </w:r>
-      <w:bookmarkStart w:id="10" w:name="_Ref378267342"/>
-      <w:bookmarkStart w:id="11" w:name="_General_Instructions"/>
+      <w:bookmarkStart w:id="11" w:name="_Ref378267342"/>
+      <w:bookmarkStart w:id="12" w:name="_General_Instructions"/>
+      <w:bookmarkEnd w:id="12"/>
+    </w:p>
+    <w:p>
+      <w:pPr>
+        <w:pStyle w:val="Heading2"/>
+      </w:pPr>
+      <w:bookmarkStart w:id="13" w:name="_Toc378510921"/>
+      <w:r>
+        <w:t>General Instructions</w:t>
+      </w:r>
+      <w:bookmarkStart w:id="14" w:name="_Configuration"/>
       <w:bookmarkEnd w:id="11"/>
+      <w:bookmarkEnd w:id="13"/>
+      <w:bookmarkEnd w:id="14"/>
+    </w:p>
+    <w:p>
+      <w:pPr>
+        <w:ind w:firstLine="720"/>
+      </w:pPr>
+      <w:r>
+        <w:rPr>
+          <w:shd w:val="clear" w:color="auto" w:fill="FFFFFF"/>
+        </w:rPr>
+        <w:t xml:space="preserve">Installing Picto is usually as easy as copying the contents of </w:t>
+      </w:r>
+      <w:r>
+        <w:rPr>
+          <w:shd w:val="clear" w:color="auto" w:fill="FFFFFF"/>
+        </w:rPr>
+        <w:t>a</w:t>
+      </w:r>
+      <w:r>
+        <w:rPr>
+          <w:shd w:val="clear" w:color="auto" w:fill="FFFFFF"/>
+        </w:rPr>
+        <w:t xml:space="preserve"> Picto bin folder </w:t>
+      </w:r>
+      <w:r>
+        <w:rPr>
+          <w:shd w:val="clear" w:color="auto" w:fill="FFFFFF"/>
+        </w:rPr>
+        <w:t xml:space="preserve">to the target computer’s C:\projects\picto\bin folder.  In Lee Lab, Picto bin folders are located in </w:t>
+      </w:r>
+      <w:r>
+        <w:rPr>
+          <w:shd w:val="clear" w:color="auto" w:fill="FFFFFF"/>
+        </w:rPr>
+        <w:t>\\cog\it\Software\Picto\Versions</w:t>
+      </w:r>
+      <w:r>
+        <w:rPr>
+          <w:shd w:val="clear" w:color="auto" w:fill="FFFFFF"/>
+        </w:rPr>
+        <w:t>\</w:t>
+      </w:r>
+      <w:r>
+        <w:rPr>
+          <w:shd w:val="clear" w:color="auto" w:fill="FFFFFF"/>
+        </w:rPr>
+        <w:t>Version?_?_?\Bin</w:t>
+      </w:r>
+      <w:r>
+        <w:rPr>
+          <w:shd w:val="clear" w:color="auto" w:fill="FFFFFF"/>
+        </w:rPr>
+        <w:t xml:space="preserve"> where Version?_?_? is a directory that indicates the version of the software.</w:t>
+      </w:r>
+      <w:r>
+        <w:rPr>
+          <w:shd w:val="clear" w:color="auto" w:fill="FFFFFF"/>
+        </w:rPr>
+        <w:t xml:space="preserve">  </w:t>
+      </w:r>
+      <w:r>
+        <w:rPr>
+          <w:shd w:val="clear" w:color="auto" w:fill="FFFFFF"/>
+        </w:rPr>
+        <w:t xml:space="preserve">The applications require various libraries that come with </w:t>
+      </w:r>
+      <w:r>
+        <w:rPr>
+          <w:shd w:val="clear" w:color="auto" w:fill="FFFFFF"/>
+        </w:rPr>
+        <w:t>V</w:t>
+      </w:r>
+      <w:r>
+        <w:rPr>
+          <w:shd w:val="clear" w:color="auto" w:fill="FFFFFF"/>
+        </w:rPr>
+        <w:t xml:space="preserve">isual </w:t>
+      </w:r>
+      <w:r>
+        <w:rPr>
+          <w:shd w:val="clear" w:color="auto" w:fill="FFFFFF"/>
+        </w:rPr>
+        <w:t>S</w:t>
+      </w:r>
+      <w:r>
+        <w:rPr>
+          <w:shd w:val="clear" w:color="auto" w:fill="FFFFFF"/>
+        </w:rPr>
+        <w:t>tudio, so i</w:t>
+      </w:r>
+      <w:r>
+        <w:rPr>
+          <w:shd w:val="clear" w:color="auto" w:fill="FFFFFF"/>
+        </w:rPr>
+        <w:t xml:space="preserve">f </w:t>
+      </w:r>
+      <w:r>
+        <w:rPr>
+          <w:shd w:val="clear" w:color="auto" w:fill="FFFFFF"/>
+        </w:rPr>
+        <w:t xml:space="preserve">that is not installed on the target computer, the </w:t>
+      </w:r>
+      <w:r>
+        <w:rPr>
+          <w:shd w:val="clear" w:color="auto" w:fill="FFFFFF"/>
+        </w:rPr>
+        <w:t xml:space="preserve">vcredist_x86_for_Picto.exe </w:t>
+      </w:r>
+      <w:r>
+        <w:rPr>
+          <w:shd w:val="clear" w:color="auto" w:fill="FFFFFF"/>
+        </w:rPr>
+        <w:t xml:space="preserve">installer will have to be run as well.  In Lee Lab, that installer can be found </w:t>
+      </w:r>
+      <w:r>
+        <w:rPr>
+          <w:shd w:val="clear" w:color="auto" w:fill="FFFFFF"/>
+        </w:rPr>
+        <w:t xml:space="preserve">in </w:t>
+      </w:r>
+      <w:r>
+        <w:rPr>
+          <w:shd w:val="clear" w:color="auto" w:fill="FFFFFF"/>
+        </w:rPr>
+        <w:t>\\cog\it\Software\Picto\Installation\Dependences</w:t>
+      </w:r>
+      <w:r>
+        <w:rPr>
+          <w:shd w:val="clear" w:color="auto" w:fill="FFFFFF"/>
+        </w:rPr>
+        <w:t>.</w:t>
+      </w:r>
+    </w:p>
+    <w:p>
+      <w:pPr>
+        <w:ind w:firstLine="720"/>
+        <w:rPr>
+          <w:shd w:val="clear" w:color="auto" w:fill="FFFFFF"/>
+        </w:rPr>
+      </w:pPr>
+      <w:r>
+        <w:rPr>
+          <w:shd w:val="clear" w:color="auto" w:fill="FFFFFF"/>
+        </w:rPr>
+        <w:t>If you</w:t>
+      </w:r>
+      <w:r>
+        <w:rPr>
+          <w:shd w:val="clear" w:color="auto" w:fill="FFFFFF"/>
+        </w:rPr>
+        <w:t xml:space="preserve"> are installing the W</w:t>
+      </w:r>
+      <w:r>
+        <w:rPr>
+          <w:shd w:val="clear" w:color="auto" w:fill="FFFFFF"/>
+        </w:rPr>
+        <w:t>orkstation</w:t>
+      </w:r>
+      <w:r>
+        <w:rPr>
+          <w:shd w:val="clear" w:color="auto" w:fill="FFFFFF"/>
+        </w:rPr>
+        <w:t xml:space="preserve"> application</w:t>
+      </w:r>
+      <w:r>
+        <w:rPr>
+          <w:shd w:val="clear" w:color="auto" w:fill="FFFFFF"/>
+        </w:rPr>
+        <w:t xml:space="preserve">, </w:t>
+      </w:r>
+      <w:r>
+        <w:rPr>
+          <w:shd w:val="clear" w:color="auto" w:fill="FFFFFF"/>
+        </w:rPr>
+        <w:t>that’s all there is to it</w:t>
+      </w:r>
+      <w:r>
+        <w:rPr>
+          <w:shd w:val="clear" w:color="auto" w:fill="FFFFFF"/>
+        </w:rPr>
+        <w:t xml:space="preserve">.  </w:t>
+      </w:r>
+      <w:r>
+        <w:rPr>
+          <w:shd w:val="clear" w:color="auto" w:fill="FFFFFF"/>
+        </w:rPr>
+        <w:t xml:space="preserve">Start the application by running C:\projects\picto\bin\PictoWorkstation.exe.  </w:t>
+      </w:r>
+      <w:r>
+        <w:rPr>
+          <w:shd w:val="clear" w:color="auto" w:fill="FFFFFF"/>
+        </w:rPr>
+        <w:t xml:space="preserve">When you first run </w:t>
+      </w:r>
+      <w:r>
+        <w:rPr>
+          <w:shd w:val="clear" w:color="auto" w:fill="FFFFFF"/>
+        </w:rPr>
+        <w:t>this</w:t>
+      </w:r>
+      <w:r>
+        <w:rPr>
+          <w:shd w:val="clear" w:color="auto" w:fill="FFFFFF"/>
+        </w:rPr>
+        <w:t xml:space="preserve"> or </w:t>
+      </w:r>
+      <w:r>
+        <w:rPr>
+          <w:shd w:val="clear" w:color="auto" w:fill="FFFFFF"/>
+        </w:rPr>
+        <w:t>any of the Picto applications</w:t>
+      </w:r>
+      <w:r>
+        <w:rPr>
+          <w:shd w:val="clear" w:color="auto" w:fill="FFFFFF"/>
+        </w:rPr>
+        <w:t xml:space="preserve"> your firewall will request permission to allow it to send network data.  This permission must be granted in order for the Picto application to communicate with the rest of the Picto system on the network.</w:t>
+      </w:r>
+    </w:p>
+    <w:p>
+      <w:pPr>
+        <w:ind w:firstLine="720"/>
+        <w:rPr>
+          <w:shd w:val="clear" w:color="auto" w:fill="FFFFFF"/>
+        </w:rPr>
+      </w:pPr>
+      <w:r>
+        <w:rPr>
+          <w:shd w:val="clear" w:color="auto" w:fill="FFFFFF"/>
+        </w:rPr>
+        <w:t xml:space="preserve">For installation of other applications there are a few </w:t>
+      </w:r>
+      <w:r>
+        <w:rPr>
+          <w:shd w:val="clear" w:color="auto" w:fill="FFFFFF"/>
+        </w:rPr>
+        <w:t xml:space="preserve">additional </w:t>
+      </w:r>
+      <w:r>
+        <w:rPr>
+          <w:shd w:val="clear" w:color="auto" w:fill="FFFFFF"/>
+        </w:rPr>
+        <w:t xml:space="preserve">configuration steps </w:t>
+      </w:r>
+      <w:r>
+        <w:rPr>
+          <w:shd w:val="clear" w:color="auto" w:fill="FFFFFF"/>
+        </w:rPr>
+        <w:t>that will be detailed below</w:t>
+      </w:r>
+      <w:r>
+        <w:rPr>
+          <w:shd w:val="clear" w:color="auto" w:fill="FFFFFF"/>
+        </w:rPr>
+        <w:t xml:space="preserve">.  </w:t>
+      </w:r>
     </w:p>
     <w:p>
       <w:pPr>
         <w:pStyle w:val="Heading2"/>
       </w:pPr>
-      <w:bookmarkStart w:id="12" w:name="_Toc378452377"/>
-      <w:r>
-        <w:t>General Instructions</w:t>
-      </w:r>
-      <w:bookmarkStart w:id="13" w:name="_Configuration"/>
-      <w:bookmarkEnd w:id="10"/>
-      <w:bookmarkEnd w:id="12"/>
-      <w:bookmarkEnd w:id="13"/>
-    </w:p>
-    <w:p>
-      <w:pPr>
-        <w:ind w:firstLine="720"/>
-      </w:pPr>
-      <w:r>
-        <w:rPr>
-          <w:shd w:val="clear" w:color="auto" w:fill="FFFFFF"/>
-        </w:rPr>
-        <w:t xml:space="preserve">Installing Picto is usually as easy as copying the contents of </w:t>
-      </w:r>
-      <w:r>
-        <w:rPr>
-          <w:shd w:val="clear" w:color="auto" w:fill="FFFFFF"/>
-        </w:rPr>
-        <w:t>a</w:t>
-      </w:r>
-      <w:r>
-        <w:rPr>
-          <w:shd w:val="clear" w:color="auto" w:fill="FFFFFF"/>
-        </w:rPr>
-        <w:t xml:space="preserve"> Picto bin folder </w:t>
-      </w:r>
-      <w:r>
-        <w:rPr>
-          <w:shd w:val="clear" w:color="auto" w:fill="FFFFFF"/>
-        </w:rPr>
-        <w:t xml:space="preserve">to the target computer’s C:\projects\picto\bin folder.  In Lee Lab, Picto bin folders are located in </w:t>
-      </w:r>
-      <w:r>
-        <w:rPr>
-          <w:shd w:val="clear" w:color="auto" w:fill="FFFFFF"/>
-        </w:rPr>
-        <w:t>\\cog\it\Software\Picto\Versions</w:t>
-      </w:r>
-      <w:r>
-        <w:rPr>
-          <w:shd w:val="clear" w:color="auto" w:fill="FFFFFF"/>
-        </w:rPr>
-        <w:t>\</w:t>
-      </w:r>
-      <w:r>
-        <w:rPr>
-          <w:shd w:val="clear" w:color="auto" w:fill="FFFFFF"/>
-        </w:rPr>
-        <w:t>Version?_?_?\Bin</w:t>
-      </w:r>
-      <w:r>
-        <w:rPr>
-          <w:shd w:val="clear" w:color="auto" w:fill="FFFFFF"/>
-        </w:rPr>
-        <w:t xml:space="preserve"> where Version?_?_? is a directory that indicates the version of the software.</w:t>
-      </w:r>
-      <w:r>
-        <w:rPr>
-          <w:shd w:val="clear" w:color="auto" w:fill="FFFFFF"/>
-        </w:rPr>
-        <w:t xml:space="preserve">  </w:t>
-      </w:r>
-      <w:r>
-        <w:rPr>
-          <w:shd w:val="clear" w:color="auto" w:fill="FFFFFF"/>
-        </w:rPr>
-        <w:t xml:space="preserve">The applications require various libraries that come with </w:t>
-      </w:r>
-      <w:r>
-        <w:rPr>
-          <w:shd w:val="clear" w:color="auto" w:fill="FFFFFF"/>
-        </w:rPr>
-        <w:t>V</w:t>
-      </w:r>
-      <w:r>
-        <w:rPr>
-          <w:shd w:val="clear" w:color="auto" w:fill="FFFFFF"/>
-        </w:rPr>
-        <w:t xml:space="preserve">isual </w:t>
-      </w:r>
-      <w:r>
-        <w:rPr>
-          <w:shd w:val="clear" w:color="auto" w:fill="FFFFFF"/>
-        </w:rPr>
-        <w:t>S</w:t>
-      </w:r>
-      <w:r>
-        <w:rPr>
-          <w:shd w:val="clear" w:color="auto" w:fill="FFFFFF"/>
-        </w:rPr>
-        <w:t>tudio, so i</w:t>
-      </w:r>
-      <w:r>
-        <w:rPr>
-          <w:shd w:val="clear" w:color="auto" w:fill="FFFFFF"/>
-        </w:rPr>
-        <w:t xml:space="preserve">f </w:t>
-      </w:r>
-      <w:r>
-        <w:rPr>
-          <w:shd w:val="clear" w:color="auto" w:fill="FFFFFF"/>
-        </w:rPr>
-        <w:t xml:space="preserve">that is not installed on the target computer, the </w:t>
-      </w:r>
-      <w:r>
-        <w:rPr>
-          <w:shd w:val="clear" w:color="auto" w:fill="FFFFFF"/>
-        </w:rPr>
-        <w:t xml:space="preserve">vcredist_x86_for_Picto.exe </w:t>
-      </w:r>
-      <w:r>
-        <w:rPr>
-          <w:shd w:val="clear" w:color="auto" w:fill="FFFFFF"/>
-        </w:rPr>
-        <w:t xml:space="preserve">installer will have to be run as well.  In Lee Lab, that installer can be found </w:t>
-      </w:r>
-      <w:r>
-        <w:rPr>
-          <w:shd w:val="clear" w:color="auto" w:fill="FFFFFF"/>
-        </w:rPr>
-        <w:t xml:space="preserve">in </w:t>
-      </w:r>
-      <w:r>
-        <w:rPr>
-          <w:shd w:val="clear" w:color="auto" w:fill="FFFFFF"/>
-        </w:rPr>
-        <w:t>\\cog\it\Software\Picto\Installation\Dependences</w:t>
-      </w:r>
-      <w:r>
-        <w:rPr>
-          <w:shd w:val="clear" w:color="auto" w:fill="FFFFFF"/>
-        </w:rPr>
-        <w:t>.</w:t>
-      </w:r>
-    </w:p>
-    <w:p>
-      <w:pPr>
-        <w:ind w:firstLine="720"/>
-        <w:rPr>
-          <w:shd w:val="clear" w:color="auto" w:fill="FFFFFF"/>
-        </w:rPr>
-      </w:pPr>
-      <w:r>
-        <w:rPr>
-          <w:shd w:val="clear" w:color="auto" w:fill="FFFFFF"/>
-        </w:rPr>
-        <w:t>If you</w:t>
-      </w:r>
-      <w:r>
-        <w:rPr>
-          <w:shd w:val="clear" w:color="auto" w:fill="FFFFFF"/>
-        </w:rPr>
-        <w:t xml:space="preserve"> are installing the W</w:t>
-      </w:r>
-      <w:r>
-        <w:rPr>
-          <w:shd w:val="clear" w:color="auto" w:fill="FFFFFF"/>
-        </w:rPr>
-        <w:t>orkstation</w:t>
-      </w:r>
-      <w:r>
-        <w:rPr>
-          <w:shd w:val="clear" w:color="auto" w:fill="FFFFFF"/>
-        </w:rPr>
-        <w:t xml:space="preserve"> application</w:t>
-      </w:r>
-      <w:r>
-        <w:rPr>
-          <w:shd w:val="clear" w:color="auto" w:fill="FFFFFF"/>
-        </w:rPr>
-        <w:t xml:space="preserve">, </w:t>
-      </w:r>
-      <w:r>
-        <w:rPr>
-          <w:shd w:val="clear" w:color="auto" w:fill="FFFFFF"/>
-        </w:rPr>
-        <w:t>that’s all there is to it</w:t>
-      </w:r>
-      <w:r>
-        <w:rPr>
-          <w:shd w:val="clear" w:color="auto" w:fill="FFFFFF"/>
-        </w:rPr>
-        <w:t xml:space="preserve">.  </w:t>
-      </w:r>
-      <w:r>
-        <w:rPr>
-          <w:shd w:val="clear" w:color="auto" w:fill="FFFFFF"/>
-        </w:rPr>
-        <w:t xml:space="preserve">Start the application by running C:\projects\picto\bin\PictoWorkstation.exe.  </w:t>
-      </w:r>
-      <w:r>
-        <w:rPr>
-          <w:shd w:val="clear" w:color="auto" w:fill="FFFFFF"/>
-        </w:rPr>
-        <w:t xml:space="preserve">When you first run </w:t>
-      </w:r>
-      <w:r>
-        <w:rPr>
-          <w:shd w:val="clear" w:color="auto" w:fill="FFFFFF"/>
-        </w:rPr>
-        <w:t>this</w:t>
-      </w:r>
-      <w:r>
-        <w:rPr>
-          <w:shd w:val="clear" w:color="auto" w:fill="FFFFFF"/>
-        </w:rPr>
-        <w:t xml:space="preserve"> or </w:t>
-      </w:r>
-      <w:r>
-        <w:rPr>
-          <w:shd w:val="clear" w:color="auto" w:fill="FFFFFF"/>
-        </w:rPr>
-        <w:t>any of the Picto applications</w:t>
-      </w:r>
-      <w:r>
-        <w:rPr>
-          <w:shd w:val="clear" w:color="auto" w:fill="FFFFFF"/>
-        </w:rPr>
-        <w:t xml:space="preserve"> your firewall will request permission to allow it to send network data.  This permission must be granted in order for the Picto application to communicate with the rest of the Picto system on the network.</w:t>
-      </w:r>
-    </w:p>
-    <w:p>
-      <w:pPr>
-        <w:ind w:firstLine="720"/>
-        <w:rPr>
-          <w:shd w:val="clear" w:color="auto" w:fill="FFFFFF"/>
-        </w:rPr>
-      </w:pPr>
-      <w:r>
-        <w:rPr>
-          <w:shd w:val="clear" w:color="auto" w:fill="FFFFFF"/>
-        </w:rPr>
-        <w:t xml:space="preserve">For installation of other applications there are a few </w:t>
-      </w:r>
-      <w:r>
-        <w:rPr>
-          <w:shd w:val="clear" w:color="auto" w:fill="FFFFFF"/>
-        </w:rPr>
-        <w:t xml:space="preserve">additional </w:t>
-      </w:r>
-      <w:r>
-        <w:rPr>
-          <w:shd w:val="clear" w:color="auto" w:fill="FFFFFF"/>
-        </w:rPr>
-        <w:t xml:space="preserve">configuration steps </w:t>
-      </w:r>
-      <w:r>
-        <w:rPr>
-          <w:shd w:val="clear" w:color="auto" w:fill="FFFFFF"/>
-        </w:rPr>
-        <w:t>that will be detailed below</w:t>
-      </w:r>
-      <w:r>
-        <w:rPr>
-          <w:shd w:val="clear" w:color="auto" w:fill="FFFFFF"/>
-        </w:rPr>
-        <w:t xml:space="preserve">.  </w:t>
-      </w:r>
-    </w:p>
-    <w:p>
-      <w:pPr>
-        <w:pStyle w:val="Heading2"/>
-      </w:pPr>
-      <w:bookmarkStart w:id="14" w:name="_Toc378452378"/>
       <w:bookmarkStart w:id="15" w:name="_Configuration_1"/>
+      <w:bookmarkStart w:id="16" w:name="_Toc378510922"/>
       <w:bookmarkEnd w:id="15"/>
       <w:r>
         <w:lastRenderedPageBreak/>
         <w:t>Configuration</w:t>
       </w:r>
-      <w:bookmarkEnd w:id="14"/>
+      <w:bookmarkEnd w:id="16"/>
     </w:p>
     <w:p>
       <w:pPr>
         <w:pStyle w:val="Heading3"/>
       </w:pPr>
-      <w:bookmarkStart w:id="16" w:name="_Toc378452379"/>
+      <w:bookmarkStart w:id="17" w:name="_Toc378510923"/>
       <w:r>
         <w:t>Server</w:t>
       </w:r>
-      <w:bookmarkEnd w:id="16"/>
+      <w:bookmarkEnd w:id="17"/>
     </w:p>
     <w:p>
       <w:pPr>
@@ -3901,11 +4755,11 @@
       <w:pPr>
         <w:pStyle w:val="Heading3"/>
       </w:pPr>
-      <w:bookmarkStart w:id="17" w:name="_Toc378452380"/>
+      <w:bookmarkStart w:id="18" w:name="_Toc378510924"/>
       <w:r>
         <w:t>Director</w:t>
       </w:r>
-      <w:bookmarkEnd w:id="17"/>
+      <w:bookmarkEnd w:id="18"/>
     </w:p>
     <w:p>
       <w:pPr>
@@ -4007,11 +4861,11 @@
       <w:pPr>
         <w:pStyle w:val="Heading3"/>
       </w:pPr>
-      <w:bookmarkStart w:id="18" w:name="_Toc378452381"/>
+      <w:bookmarkStart w:id="19" w:name="_Toc378510925"/>
       <w:r>
         <w:t>Proxy</w:t>
       </w:r>
-      <w:bookmarkEnd w:id="18"/>
+      <w:bookmarkEnd w:id="19"/>
     </w:p>
     <w:p>
       <w:r>
@@ -4047,7 +4901,7 @@
       <w:pPr>
         <w:pStyle w:val="Heading1"/>
       </w:pPr>
-      <w:bookmarkStart w:id="19" w:name="_Toc378452382"/>
+      <w:bookmarkStart w:id="20" w:name="_Toc378510926"/>
       <w:r>
         <w:t xml:space="preserve">Experimental </w:t>
       </w:r>
@@ -4057,14 +4911,14 @@
       <w:r>
         <w:t>esign</w:t>
       </w:r>
-      <w:bookmarkEnd w:id="19"/>
+      <w:bookmarkEnd w:id="20"/>
     </w:p>
     <w:p/>
     <w:p>
       <w:r>
         <w:pict>
-          <v:shape id="_x0000_i1026" type="#_x0000_t75" style="width:467.25pt;height:250.5pt">
-            <v:imagedata r:id="rId14" o:title="ExperimentDesign"/>
+          <v:shape id="_x0000_i1026" type="#_x0000_t75" style="width:466.8pt;height:250.8pt">
+            <v:imagedata r:id="rId16" o:title="ExperimentDesign"/>
           </v:shape>
         </w:pict>
       </w:r>
@@ -4114,21 +4968,21 @@
       <w:pPr>
         <w:pStyle w:val="Heading2"/>
       </w:pPr>
-      <w:bookmarkStart w:id="20" w:name="_Toc378452383"/>
+      <w:bookmarkStart w:id="21" w:name="_Toc378510927"/>
       <w:r>
         <w:t>Development</w:t>
       </w:r>
-      <w:bookmarkEnd w:id="20"/>
+      <w:bookmarkEnd w:id="21"/>
     </w:p>
     <w:p>
       <w:pPr>
         <w:pStyle w:val="Heading3"/>
       </w:pPr>
-      <w:bookmarkStart w:id="21" w:name="_Toc378452384"/>
+      <w:bookmarkStart w:id="22" w:name="_Toc378510928"/>
       <w:r>
         <w:t>State Machines</w:t>
       </w:r>
-      <w:bookmarkEnd w:id="21"/>
+      <w:bookmarkEnd w:id="22"/>
     </w:p>
     <w:p>
       <w:r>
@@ -4150,7 +5004,7 @@
       <w:pPr>
         <w:pStyle w:val="Heading3"/>
       </w:pPr>
-      <w:bookmarkStart w:id="22" w:name="_Toc378452385"/>
+      <w:bookmarkStart w:id="23" w:name="_Toc378510929"/>
       <w:r>
         <w:t>T</w:t>
       </w:r>
@@ -4160,7 +5014,7 @@
       <w:r>
         <w:t>State Machine Editor</w:t>
       </w:r>
-      <w:bookmarkEnd w:id="22"/>
+      <w:bookmarkEnd w:id="23"/>
     </w:p>
     <w:p>
       <w:pPr>
@@ -4203,7 +5057,7 @@
                     </pic:cNvPicPr>
                   </pic:nvPicPr>
                   <pic:blipFill>
-                    <a:blip r:embed="rId15">
+                    <a:blip r:embed="rId17">
                       <a:extLst>
                         <a:ext uri="{28A0092B-C50C-407E-A947-70E740481C1C}">
                           <a14:useLocalDpi xmlns:a14="http://schemas.microsoft.com/office/drawing/2010/main" val="0"/>
@@ -4322,7 +5176,7 @@
                     </pic:cNvPicPr>
                   </pic:nvPicPr>
                   <pic:blipFill>
-                    <a:blip r:embed="rId16">
+                    <a:blip r:embed="rId18">
                       <a:extLst>
                         <a:ext uri="{28A0092B-C50C-407E-A947-70E740481C1C}">
                           <a14:useLocalDpi xmlns:a14="http://schemas.microsoft.com/office/drawing/2010/main" val="0"/>
@@ -4426,13 +5280,13 @@
       <w:pPr>
         <w:pStyle w:val="Heading3"/>
       </w:pPr>
-      <w:bookmarkStart w:id="23" w:name="_A_Sample_Design"/>
-      <w:bookmarkStart w:id="24" w:name="_Toc378452386"/>
-      <w:bookmarkEnd w:id="23"/>
+      <w:bookmarkStart w:id="24" w:name="_A_Sample_Design"/>
+      <w:bookmarkStart w:id="25" w:name="_Toc378510930"/>
+      <w:bookmarkEnd w:id="24"/>
       <w:r>
         <w:t>A Sample Design</w:t>
       </w:r>
-      <w:bookmarkEnd w:id="24"/>
+      <w:bookmarkEnd w:id="25"/>
     </w:p>
     <w:p>
       <w:r>
@@ -4482,7 +5336,7 @@
                     </pic:cNvPicPr>
                   </pic:nvPicPr>
                   <pic:blipFill>
-                    <a:blip r:embed="rId17">
+                    <a:blip r:embed="rId19">
                       <a:extLst>
                         <a:ext uri="{28A0092B-C50C-407E-A947-70E740481C1C}">
                           <a14:useLocalDpi xmlns:a14="http://schemas.microsoft.com/office/drawing/2010/main" val="0"/>
@@ -4628,7 +5482,7 @@
                     </pic:cNvPicPr>
                   </pic:nvPicPr>
                   <pic:blipFill>
-                    <a:blip r:embed="rId18">
+                    <a:blip r:embed="rId20">
                       <a:extLst>
                         <a:ext uri="{28A0092B-C50C-407E-A947-70E740481C1C}">
                           <a14:useLocalDpi xmlns:a14="http://schemas.microsoft.com/office/drawing/2010/main" val="0"/>
@@ -4768,7 +5622,7 @@
                     </pic:cNvPicPr>
                   </pic:nvPicPr>
                   <pic:blipFill>
-                    <a:blip r:embed="rId19">
+                    <a:blip r:embed="rId21">
                       <a:extLst>
                         <a:ext uri="{28A0092B-C50C-407E-A947-70E740481C1C}">
                           <a14:useLocalDpi xmlns:a14="http://schemas.microsoft.com/office/drawing/2010/main" val="0"/>
@@ -5085,7 +5939,7 @@
                     </pic:cNvPicPr>
                   </pic:nvPicPr>
                   <pic:blipFill>
-                    <a:blip r:embed="rId20">
+                    <a:blip r:embed="rId22">
                       <a:extLst>
                         <a:ext uri="{28A0092B-C50C-407E-A947-70E740481C1C}">
                           <a14:useLocalDpi xmlns:a14="http://schemas.microsoft.com/office/drawing/2010/main" val="0"/>
@@ -5191,14 +6045,14 @@
       <w:pPr>
         <w:pStyle w:val="Heading3"/>
       </w:pPr>
-      <w:bookmarkStart w:id="25" w:name="_Toc378452387"/>
+      <w:bookmarkStart w:id="26" w:name="_Toc378510931"/>
       <w:r>
         <w:t xml:space="preserve">Design </w:t>
       </w:r>
       <w:r>
         <w:t>Elements</w:t>
       </w:r>
-      <w:bookmarkEnd w:id="25"/>
+      <w:bookmarkEnd w:id="26"/>
     </w:p>
     <w:p>
       <w:pPr>
@@ -5233,7 +6087,7 @@
                     </pic:cNvPicPr>
                   </pic:nvPicPr>
                   <pic:blipFill>
-                    <a:blip r:embed="rId21">
+                    <a:blip r:embed="rId23">
                       <a:extLst>
                         <a:ext uri="{28A0092B-C50C-407E-A947-70E740481C1C}">
                           <a14:useLocalDpi xmlns:a14="http://schemas.microsoft.com/office/drawing/2010/main" val="0"/>
@@ -6057,14 +6911,14 @@
       <w:pPr>
         <w:pStyle w:val="Heading3"/>
       </w:pPr>
-      <w:bookmarkStart w:id="26" w:name="_Toc378452388"/>
+      <w:bookmarkStart w:id="27" w:name="_Toc378510932"/>
       <w:r>
         <w:t xml:space="preserve">Editor </w:t>
       </w:r>
       <w:r>
         <w:t>Tools</w:t>
       </w:r>
-      <w:bookmarkEnd w:id="26"/>
+      <w:bookmarkEnd w:id="27"/>
     </w:p>
     <w:p/>
     <w:p>
@@ -6095,7 +6949,7 @@
                     </pic:cNvPicPr>
                   </pic:nvPicPr>
                   <pic:blipFill>
-                    <a:blip r:embed="rId22">
+                    <a:blip r:embed="rId24">
                       <a:extLst>
                         <a:ext uri="{28A0092B-C50C-407E-A947-70E740481C1C}">
                           <a14:useLocalDpi xmlns:a14="http://schemas.microsoft.com/office/drawing/2010/main" val="0"/>
@@ -6349,11 +7203,11 @@
       <w:pPr>
         <w:pStyle w:val="Heading2"/>
       </w:pPr>
-      <w:bookmarkStart w:id="27" w:name="_Toc378452389"/>
+      <w:bookmarkStart w:id="28" w:name="_Toc378510933"/>
       <w:r>
         <w:t>Testing</w:t>
       </w:r>
-      <w:bookmarkEnd w:id="27"/>
+      <w:bookmarkEnd w:id="28"/>
     </w:p>
     <w:p/>
     <w:p>
@@ -6384,7 +7238,7 @@
                     </pic:cNvPicPr>
                   </pic:nvPicPr>
                   <pic:blipFill>
-                    <a:blip r:embed="rId23">
+                    <a:blip r:embed="rId25">
                       <a:extLst>
                         <a:ext uri="{28A0092B-C50C-407E-A947-70E740481C1C}">
                           <a14:useLocalDpi xmlns:a14="http://schemas.microsoft.com/office/drawing/2010/main" val="0"/>
@@ -6585,7 +7439,7 @@
                     </pic:cNvPicPr>
                   </pic:nvPicPr>
                   <pic:blipFill>
-                    <a:blip r:embed="rId24">
+                    <a:blip r:embed="rId26">
                       <a:extLst>
                         <a:ext uri="{28A0092B-C50C-407E-A947-70E740481C1C}">
                           <a14:useLocalDpi xmlns:a14="http://schemas.microsoft.com/office/drawing/2010/main" val="0"/>
@@ -6800,7 +7654,7 @@
                     </pic:cNvPicPr>
                   </pic:nvPicPr>
                   <pic:blipFill>
-                    <a:blip r:embed="rId25">
+                    <a:blip r:embed="rId27">
                       <a:extLst>
                         <a:ext uri="{28A0092B-C50C-407E-A947-70E740481C1C}">
                           <a14:useLocalDpi xmlns:a14="http://schemas.microsoft.com/office/drawing/2010/main" val="0"/>
@@ -6949,25 +7803,23 @@
       <w:pPr>
         <w:pStyle w:val="Heading1"/>
       </w:pPr>
-      <w:bookmarkStart w:id="28" w:name="_Analysis_Design"/>
-      <w:bookmarkStart w:id="29" w:name="_Toc378452390"/>
-      <w:bookmarkEnd w:id="28"/>
+      <w:bookmarkStart w:id="29" w:name="_Analysis_Design"/>
+      <w:bookmarkStart w:id="30" w:name="_Toc378510934"/>
+      <w:bookmarkEnd w:id="29"/>
       <w:r>
         <w:lastRenderedPageBreak/>
         <w:t>Analysis Design</w:t>
       </w:r>
-      <w:bookmarkEnd w:id="29"/>
-    </w:p>
-    <w:p>
-      <w:bookmarkStart w:id="30" w:name="_Toc378452391"/>
+      <w:bookmarkEnd w:id="30"/>
+    </w:p>
+    <w:p>
       <w:r>
         <w:pict>
-          <v:shape id="_x0000_i1027" type="#_x0000_t75" style="width:467.25pt;height:250.5pt">
-            <v:imagedata r:id="rId8" o:title="AnalysisDesign"/>
+          <v:shape id="_x0000_i1027" type="#_x0000_t75" style="width:466.8pt;height:250.8pt">
+            <v:imagedata r:id="rId28" o:title="AnalysisDesign"/>
           </v:shape>
         </w:pict>
       </w:r>
-      <w:bookmarkEnd w:id="30"/>
     </w:p>
     <w:p>
       <w:pPr>
@@ -7003,7 +7855,7 @@
       <w:pPr>
         <w:pStyle w:val="Heading2"/>
       </w:pPr>
-      <w:bookmarkStart w:id="31" w:name="_Toc378452392"/>
+      <w:bookmarkStart w:id="31" w:name="_Toc378510935"/>
       <w:r>
         <w:t>Development</w:t>
       </w:r>
@@ -7013,7 +7865,7 @@
       <w:pPr>
         <w:pStyle w:val="Heading3"/>
       </w:pPr>
-      <w:bookmarkStart w:id="32" w:name="_Toc378452393"/>
+      <w:bookmarkStart w:id="32" w:name="_Toc378510936"/>
       <w:r>
         <w:t>A Sample Analysis</w:t>
       </w:r>
@@ -7080,7 +7932,7 @@
                     </pic:cNvPicPr>
                   </pic:nvPicPr>
                   <pic:blipFill>
-                    <a:blip r:embed="rId26">
+                    <a:blip r:embed="rId29">
                       <a:extLst>
                         <a:ext uri="{28A0092B-C50C-407E-A947-70E740481C1C}">
                           <a14:useLocalDpi xmlns:a14="http://schemas.microsoft.com/office/drawing/2010/main" val="0"/>
@@ -7362,7 +8214,7 @@
                     </pic:cNvPicPr>
                   </pic:nvPicPr>
                   <pic:blipFill>
-                    <a:blip r:embed="rId27">
+                    <a:blip r:embed="rId30">
                       <a:extLst>
                         <a:ext uri="{28A0092B-C50C-407E-A947-70E740481C1C}">
                           <a14:useLocalDpi xmlns:a14="http://schemas.microsoft.com/office/drawing/2010/main" val="0"/>
@@ -7437,7 +8289,7 @@
       <w:pPr>
         <w:pStyle w:val="Heading3"/>
       </w:pPr>
-      <w:bookmarkStart w:id="33" w:name="_Toc378452394"/>
+      <w:bookmarkStart w:id="33" w:name="_Toc378510937"/>
       <w:r>
         <w:t>Analysis Elements</w:t>
       </w:r>
@@ -7472,7 +8324,7 @@
                     </pic:cNvPicPr>
                   </pic:nvPicPr>
                   <pic:blipFill>
-                    <a:blip r:embed="rId28">
+                    <a:blip r:embed="rId31">
                       <a:extLst>
                         <a:ext uri="{28A0092B-C50C-407E-A947-70E740481C1C}">
                           <a14:useLocalDpi xmlns:a14="http://schemas.microsoft.com/office/drawing/2010/main" val="0"/>
@@ -7728,7 +8580,7 @@
         <w:pStyle w:val="Heading3"/>
       </w:pPr>
       <w:bookmarkStart w:id="34" w:name="_Analysis_Tools"/>
-      <w:bookmarkStart w:id="35" w:name="_Toc378452395"/>
+      <w:bookmarkStart w:id="35" w:name="_Toc378510938"/>
       <w:bookmarkEnd w:id="34"/>
       <w:r>
         <w:t>Analysis Tools</w:t>
@@ -7911,7 +8763,7 @@
                     </pic:cNvPicPr>
                   </pic:nvPicPr>
                   <pic:blipFill>
-                    <a:blip r:embed="rId29">
+                    <a:blip r:embed="rId32">
                       <a:extLst>
                         <a:ext uri="{28A0092B-C50C-407E-A947-70E740481C1C}">
                           <a14:useLocalDpi xmlns:a14="http://schemas.microsoft.com/office/drawing/2010/main" val="0"/>
@@ -7967,7 +8819,7 @@
                     </pic:cNvPicPr>
                   </pic:nvPicPr>
                   <pic:blipFill>
-                    <a:blip r:embed="rId30">
+                    <a:blip r:embed="rId33">
                       <a:extLst>
                         <a:ext uri="{28A0092B-C50C-407E-A947-70E740481C1C}">
                           <a14:useLocalDpi xmlns:a14="http://schemas.microsoft.com/office/drawing/2010/main" val="0"/>
@@ -8108,7 +8960,7 @@
         <w:pStyle w:val="Heading2"/>
       </w:pPr>
       <w:bookmarkStart w:id="36" w:name="_Testing"/>
-      <w:bookmarkStart w:id="37" w:name="_Toc378452396"/>
+      <w:bookmarkStart w:id="37" w:name="_Toc378510939"/>
       <w:bookmarkEnd w:id="36"/>
       <w:r>
         <w:lastRenderedPageBreak/>
@@ -8144,7 +8996,7 @@
                     </pic:cNvPicPr>
                   </pic:nvPicPr>
                   <pic:blipFill>
-                    <a:blip r:embed="rId31">
+                    <a:blip r:embed="rId34">
                       <a:extLst>
                         <a:ext uri="{28A0092B-C50C-407E-A947-70E740481C1C}">
                           <a14:useLocalDpi xmlns:a14="http://schemas.microsoft.com/office/drawing/2010/main" val="0"/>
@@ -8411,7 +9263,7 @@
                     </pic:cNvPicPr>
                   </pic:nvPicPr>
                   <pic:blipFill>
-                    <a:blip r:embed="rId32" cstate="print">
+                    <a:blip r:embed="rId35" cstate="print">
                       <a:extLst>
                         <a:ext uri="{28A0092B-C50C-407E-A947-70E740481C1C}">
                           <a14:useLocalDpi xmlns:a14="http://schemas.microsoft.com/office/drawing/2010/main" val="0"/>
@@ -8625,7 +9477,7 @@
       <w:pPr>
         <w:pStyle w:val="Heading1"/>
       </w:pPr>
-      <w:bookmarkStart w:id="38" w:name="_Toc378452397"/>
+      <w:bookmarkStart w:id="38" w:name="_Toc378510940"/>
       <w:r>
         <w:lastRenderedPageBreak/>
         <w:t>Running an Experiment</w:t>
@@ -8637,6 +9489,7 @@
         <w:pStyle w:val="Heading2"/>
         <w:jc w:val="center"/>
       </w:pPr>
+      <w:bookmarkStart w:id="39" w:name="_Toc378510941"/>
       <w:r>
         <w:rPr>
           <w:noProof/>
@@ -8659,7 +9512,7 @@
                     </pic:cNvPicPr>
                   </pic:nvPicPr>
                   <pic:blipFill>
-                    <a:blip r:embed="rId33">
+                    <a:blip r:embed="rId8">
                       <a:extLst>
                         <a:ext uri="{28A0092B-C50C-407E-A947-70E740481C1C}">
                           <a14:useLocalDpi xmlns:a14="http://schemas.microsoft.com/office/drawing/2010/main" val="0"/>
@@ -8690,6 +9543,7 @@
           </wp:inline>
         </w:drawing>
       </w:r>
+      <w:bookmarkEnd w:id="39"/>
     </w:p>
     <w:p>
       <w:pPr>
@@ -8751,11 +9605,11 @@
       <w:pPr>
         <w:pStyle w:val="Heading2"/>
       </w:pPr>
-      <w:bookmarkStart w:id="39" w:name="_Toc378452398"/>
+      <w:bookmarkStart w:id="40" w:name="_Toc378510942"/>
       <w:r>
         <w:t>Behavioral Sessions</w:t>
       </w:r>
-      <w:bookmarkEnd w:id="39"/>
+      <w:bookmarkEnd w:id="40"/>
     </w:p>
     <w:p/>
     <w:p>
@@ -8785,7 +9639,7 @@
                     </pic:cNvPicPr>
                   </pic:nvPicPr>
                   <pic:blipFill>
-                    <a:blip r:embed="rId34">
+                    <a:blip r:embed="rId36">
                       <a:extLst>
                         <a:ext uri="{28A0092B-C50C-407E-A947-70E740481C1C}">
                           <a14:useLocalDpi xmlns:a14="http://schemas.microsoft.com/office/drawing/2010/main" val="0"/>
@@ -8931,7 +9785,7 @@
                     </pic:cNvPicPr>
                   </pic:nvPicPr>
                   <pic:blipFill>
-                    <a:blip r:embed="rId35">
+                    <a:blip r:embed="rId37">
                       <a:extLst>
                         <a:ext uri="{28A0092B-C50C-407E-A947-70E740481C1C}">
                           <a14:useLocalDpi xmlns:a14="http://schemas.microsoft.com/office/drawing/2010/main" val="0"/>
@@ -8993,7 +9847,7 @@
                     </pic:cNvPicPr>
                   </pic:nvPicPr>
                   <pic:blipFill>
-                    <a:blip r:embed="rId36">
+                    <a:blip r:embed="rId38">
                       <a:extLst>
                         <a:ext uri="{28A0092B-C50C-407E-A947-70E740481C1C}">
                           <a14:useLocalDpi xmlns:a14="http://schemas.microsoft.com/office/drawing/2010/main" val="0"/>
@@ -9066,7 +9920,7 @@
                     </pic:cNvPicPr>
                   </pic:nvPicPr>
                   <pic:blipFill>
-                    <a:blip r:embed="rId37" cstate="print">
+                    <a:blip r:embed="rId39" cstate="print">
                       <a:extLst>
                         <a:ext uri="{28A0092B-C50C-407E-A947-70E740481C1C}">
                           <a14:useLocalDpi xmlns:a14="http://schemas.microsoft.com/office/drawing/2010/main" val="0"/>
@@ -9412,7 +10266,7 @@
                     </pic:cNvPicPr>
                   </pic:nvPicPr>
                   <pic:blipFill>
-                    <a:blip r:embed="rId38">
+                    <a:blip r:embed="rId40">
                       <a:extLst>
                         <a:ext uri="{28A0092B-C50C-407E-A947-70E740481C1C}">
                           <a14:useLocalDpi xmlns:a14="http://schemas.microsoft.com/office/drawing/2010/main" val="0"/>
@@ -9511,7 +10365,7 @@
                     </pic:cNvPicPr>
                   </pic:nvPicPr>
                   <pic:blipFill>
-                    <a:blip r:embed="rId39">
+                    <a:blip r:embed="rId41">
                       <a:extLst>
                         <a:ext uri="{28A0092B-C50C-407E-A947-70E740481C1C}">
                           <a14:useLocalDpi xmlns:a14="http://schemas.microsoft.com/office/drawing/2010/main" val="0"/>
@@ -9567,7 +10421,7 @@
                     </pic:cNvPicPr>
                   </pic:nvPicPr>
                   <pic:blipFill>
-                    <a:blip r:embed="rId40">
+                    <a:blip r:embed="rId42">
                       <a:extLst>
                         <a:ext uri="{28A0092B-C50C-407E-A947-70E740481C1C}">
                           <a14:useLocalDpi xmlns:a14="http://schemas.microsoft.com/office/drawing/2010/main" val="0"/>
@@ -9637,7 +10491,7 @@
                     </pic:cNvPicPr>
                   </pic:nvPicPr>
                   <pic:blipFill>
-                    <a:blip r:embed="rId41">
+                    <a:blip r:embed="rId43">
                       <a:extLst>
                         <a:ext uri="{28A0092B-C50C-407E-A947-70E740481C1C}">
                           <a14:useLocalDpi xmlns:a14="http://schemas.microsoft.com/office/drawing/2010/main" val="0"/>
@@ -9721,9 +10575,11 @@
       <w:pPr>
         <w:pStyle w:val="Heading3"/>
       </w:pPr>
+      <w:bookmarkStart w:id="41" w:name="_Toc378510943"/>
       <w:r>
         <w:t>Pictobox</w:t>
       </w:r>
+      <w:bookmarkEnd w:id="41"/>
     </w:p>
     <w:p>
       <w:pPr>
@@ -9748,7 +10604,7 @@
                     <pic:cNvPicPr preferRelativeResize="0"/>
                   </pic:nvPicPr>
                   <pic:blipFill>
-                    <a:blip r:embed="rId42"/>
+                    <a:blip r:embed="rId44"/>
                     <a:srcRect/>
                     <a:stretch>
                       <a:fillRect/>
@@ -9897,7 +10753,7 @@
                     </pic:cNvPicPr>
                   </pic:nvPicPr>
                   <pic:blipFill>
-                    <a:blip r:embed="rId43">
+                    <a:blip r:embed="rId45">
                       <a:extLst>
                         <a:ext uri="{28A0092B-C50C-407E-A947-70E740481C1C}">
                           <a14:useLocalDpi xmlns:a14="http://schemas.microsoft.com/office/drawing/2010/main" val="0"/>
@@ -9996,11 +10852,11 @@
       <w:pPr>
         <w:pStyle w:val="Heading2"/>
       </w:pPr>
-      <w:bookmarkStart w:id="40" w:name="_Toc378452399"/>
+      <w:bookmarkStart w:id="42" w:name="_Toc378510944"/>
       <w:r>
         <w:t>Behavioral / Neural Sessions</w:t>
       </w:r>
-      <w:bookmarkEnd w:id="40"/>
+      <w:bookmarkEnd w:id="42"/>
     </w:p>
     <w:p/>
     <w:p>
@@ -10008,6 +10864,7 @@
         <w:pStyle w:val="Heading1"/>
         <w:jc w:val="center"/>
       </w:pPr>
+      <w:bookmarkStart w:id="43" w:name="_Toc378510945"/>
       <w:r>
         <w:rPr>
           <w:noProof/>
@@ -10030,7 +10887,7 @@
                     </pic:cNvPicPr>
                   </pic:nvPicPr>
                   <pic:blipFill>
-                    <a:blip r:embed="rId44">
+                    <a:blip r:embed="rId9">
                       <a:extLst>
                         <a:ext uri="{28A0092B-C50C-407E-A947-70E740481C1C}">
                           <a14:useLocalDpi xmlns:a14="http://schemas.microsoft.com/office/drawing/2010/main" val="0"/>
@@ -10061,6 +10918,7 @@
           </wp:inline>
         </w:drawing>
       </w:r>
+      <w:bookmarkEnd w:id="43"/>
     </w:p>
     <w:p>
       <w:pPr>
@@ -10189,17 +11047,18 @@
       <w:pPr>
         <w:pStyle w:val="Heading1"/>
       </w:pPr>
-      <w:bookmarkStart w:id="41" w:name="_Toc378452400"/>
+      <w:bookmarkStart w:id="44" w:name="_Toc378510946"/>
       <w:r>
         <w:t>Session Playback and Analysis</w:t>
       </w:r>
-      <w:bookmarkEnd w:id="41"/>
+      <w:bookmarkEnd w:id="44"/>
     </w:p>
     <w:p>
       <w:pPr>
         <w:pStyle w:val="Heading2"/>
         <w:jc w:val="center"/>
       </w:pPr>
+      <w:bookmarkStart w:id="45" w:name="_Toc378510947"/>
       <w:r>
         <w:rPr>
           <w:noProof/>
@@ -10222,7 +11081,7 @@
                     </pic:cNvPicPr>
                   </pic:nvPicPr>
                   <pic:blipFill>
-                    <a:blip r:embed="rId45">
+                    <a:blip r:embed="rId10">
                       <a:extLst>
                         <a:ext uri="{28A0092B-C50C-407E-A947-70E740481C1C}">
                           <a14:useLocalDpi xmlns:a14="http://schemas.microsoft.com/office/drawing/2010/main" val="0"/>
@@ -10253,6 +11112,7 @@
           </wp:inline>
         </w:drawing>
       </w:r>
+      <w:bookmarkEnd w:id="45"/>
     </w:p>
     <w:p>
       <w:pPr>
@@ -10296,11 +11156,11 @@
       <w:pPr>
         <w:pStyle w:val="Heading2"/>
       </w:pPr>
-      <w:bookmarkStart w:id="42" w:name="_Toc378452401"/>
+      <w:bookmarkStart w:id="46" w:name="_Toc378510948"/>
       <w:r>
         <w:t>Playback</w:t>
       </w:r>
-      <w:bookmarkEnd w:id="42"/>
+      <w:bookmarkEnd w:id="46"/>
     </w:p>
     <w:p>
       <w:r>
@@ -10460,12 +11320,14 @@
       </w:r>
     </w:p>
     <w:p>
+      <w:bookmarkStart w:id="47" w:name="_Toc378510949"/>
       <w:r>
         <w:rPr>
           <w:rStyle w:val="Heading3Char"/>
         </w:rPr>
         <w:t>Playback Speed Slider</w:t>
       </w:r>
+      <w:bookmarkEnd w:id="47"/>
       <w:r>
         <w:t xml:space="preserve"> </w:t>
       </w:r>
@@ -10477,12 +11339,14 @@
       </w:r>
     </w:p>
     <w:p>
+      <w:bookmarkStart w:id="48" w:name="_Toc378510950"/>
       <w:r>
         <w:rPr>
           <w:rStyle w:val="Heading3Char"/>
         </w:rPr>
         <w:t>Time Slider</w:t>
       </w:r>
+      <w:bookmarkEnd w:id="48"/>
       <w:r>
         <w:t xml:space="preserve"> </w:t>
       </w:r>
@@ -10503,6 +11367,7 @@
       </w:r>
     </w:p>
     <w:p>
+      <w:bookmarkStart w:id="49" w:name="_Toc378510951"/>
       <w:r>
         <w:rPr>
           <w:rStyle w:val="Heading3Char"/>
@@ -10515,6 +11380,7 @@
         </w:rPr>
         <w:t xml:space="preserve"> Stop</w:t>
       </w:r>
+      <w:bookmarkEnd w:id="49"/>
       <w:r>
         <w:t xml:space="preserve"> – These</w:t>
       </w:r>
@@ -10534,12 +11400,14 @@
       </w:r>
     </w:p>
     <w:p>
+      <w:bookmarkStart w:id="50" w:name="_Toc378510952"/>
       <w:r>
         <w:rPr>
           <w:rStyle w:val="Heading3Char"/>
         </w:rPr>
         <w:t>Operator/Test Subject Dropdown</w:t>
       </w:r>
+      <w:bookmarkEnd w:id="50"/>
       <w:r>
         <w:t xml:space="preserve"> – This sets the current viewer in the display.  When set to operator we will see what the operator saw at the current playback time.  When set to test subject we see what the test subject saw at the current playback time (with the exception of the position cross hairs).</w:t>
       </w:r>
@@ -10613,11 +11481,11 @@
       <w:pPr>
         <w:pStyle w:val="Heading2"/>
       </w:pPr>
-      <w:bookmarkStart w:id="43" w:name="_Toc378452402"/>
+      <w:bookmarkStart w:id="51" w:name="_Toc378510953"/>
       <w:r>
         <w:t>Analysis</w:t>
       </w:r>
-      <w:bookmarkEnd w:id="43"/>
+      <w:bookmarkEnd w:id="51"/>
     </w:p>
     <w:p>
       <w:pPr>
@@ -11083,7 +11951,7 @@
       <w:pPr>
         <w:pStyle w:val="Heading1"/>
       </w:pPr>
-      <w:bookmarkStart w:id="44" w:name="_Toc378452403"/>
+      <w:bookmarkStart w:id="52" w:name="_Toc378510954"/>
       <w:r>
         <w:t>Up</w:t>
       </w:r>
@@ -11093,7 +11961,7 @@
       <w:r>
         <w:t xml:space="preserve"> Software</w:t>
       </w:r>
-      <w:bookmarkEnd w:id="44"/>
+      <w:bookmarkEnd w:id="52"/>
     </w:p>
     <w:p>
       <w:pPr>
@@ -11228,11 +12096,11 @@
       <w:pPr>
         <w:pStyle w:val="Heading1"/>
       </w:pPr>
-      <w:bookmarkStart w:id="45" w:name="_Toc378452404"/>
+      <w:bookmarkStart w:id="53" w:name="_Toc378510955"/>
       <w:r>
         <w:t>Troubleshooting</w:t>
       </w:r>
-      <w:bookmarkEnd w:id="45"/>
+      <w:bookmarkEnd w:id="53"/>
     </w:p>
     <w:p>
       <w:r>
@@ -11243,12 +12111,14 @@
       </w:r>
     </w:p>
     <w:p>
+      <w:bookmarkStart w:id="54" w:name="_Toc378510956"/>
       <w:r>
         <w:rPr>
           <w:rStyle w:val="Heading3Char"/>
         </w:rPr>
         <w:t>Server Connectivity Issues</w:t>
       </w:r>
+      <w:bookmarkEnd w:id="54"/>
       <w:r>
         <w:t xml:space="preserve"> – If the director or </w:t>
       </w:r>
@@ -11461,41 +12331,42 @@
       </w:r>
     </w:p>
     <w:p>
+      <w:bookmarkStart w:id="55" w:name="_Toc378510957"/>
       <w:r>
         <w:rPr>
           <w:rStyle w:val="Heading3Char"/>
         </w:rPr>
         <w:t>Large Session Analysis Problems</w:t>
       </w:r>
+      <w:bookmarkEnd w:id="55"/>
       <w:r>
         <w:t xml:space="preserve"> – Sometimes Picto can have problems analyzing large session files due to RAM restrictions.  The Replay Viewer is designed to detect these issues, inform the user and provide an option to rerun failed analyses.  In some cases, even the rerun analysis fails.  In cases like this, restart the Workstation application and try the analysis again.</w:t>
       </w:r>
     </w:p>
     <w:p>
+      <w:bookmarkStart w:id="56" w:name="_Toc378510958"/>
       <w:r>
         <w:rPr>
           <w:rStyle w:val="Heading3Char"/>
         </w:rPr>
         <w:t>Jumpy Eye Position Signal</w:t>
       </w:r>
+      <w:bookmarkEnd w:id="56"/>
       <w:r>
         <w:t xml:space="preserve"> – We have yet to come across a jumpy eye position that is due to a problem in Picto.  We have encountered this type of problem in the past, and it led to questions about whether the issue was with Picto so we are including a discussion here.  In our experience, jumpy eye position signals were due to problems in setting up the eye tracker.  In particular, if the angle between the light and the eye tracker camera leads to significant glare in the camera, it can cause significant errors in the camera tracking software.</w:t>
       </w:r>
     </w:p>
     <w:p>
+      <w:bookmarkStart w:id="57" w:name="_Toc378510959"/>
       <w:r>
         <w:rPr>
           <w:rStyle w:val="Heading3Char"/>
         </w:rPr>
         <w:t>Other Issues</w:t>
       </w:r>
-      <w:r>
-        <w:t xml:space="preserve"> – Other issues are bound to come up at some point.  For those eventualities, it is always a good idea to try the “magic restart”.  Wh</w:t>
-      </w:r>
-      <w:bookmarkStart w:id="46" w:name="_GoBack"/>
-      <w:bookmarkEnd w:id="46"/>
-      <w:r>
-        <w:t xml:space="preserve">en in doubt, restart the computer.  </w:t>
+      <w:bookmarkEnd w:id="57"/>
+      <w:r>
+        <w:t xml:space="preserve"> – Other issues are bound to come up at some point.  For those eventualities, it is always a good idea to try the “magic restart”.  When in doubt, restart the computer.  </w:t>
       </w:r>
       <w:r>
         <w:t>It is amazing how many problems end up being solved by a good old restart.</w:t>
@@ -15109,7 +15980,7 @@
 </file>
 
 <file path=customXml/itemProps1.xml><?xml version="1.0" encoding="utf-8"?>
-<ds:datastoreItem xmlns:ds="http://schemas.openxmlformats.org/officeDocument/2006/customXml" ds:itemID="{36333B24-4C2F-46EC-AD26-A7C9D4EC3E17}">
+<ds:datastoreItem xmlns:ds="http://schemas.openxmlformats.org/officeDocument/2006/customXml" ds:itemID="{1EFCC9C3-830D-4587-8FD9-8A92509F0F33}">
   <ds:schemaRefs>
     <ds:schemaRef ds:uri="http://schemas.openxmlformats.org/officeDocument/2006/bibliography"/>
   </ds:schemaRefs>

</xml_diff>